<commit_message>
This temp files are mistakenly committed. So removed now.
</commit_message>
<xml_diff>
--- a/CSS/Task List.docx
+++ b/CSS/Task List.docx
@@ -3179,8 +3179,6 @@
           <w:szCs w:val="28"/>
         </w:rPr>
       </w:pPr>
-      <w:bookmarkStart w:id="0" w:name="_GoBack"/>
-      <w:bookmarkEnd w:id="0"/>
       <w:r>
         <w:rPr>
           <w:rFonts w:ascii="Times New Roman" w:hAnsi="Times New Roman" w:cs="Times New Roman"/>
@@ -3240,11 +3238,701 @@
     </w:p>
     <w:p>
       <w:pPr>
-        <w:spacing w:line="240" w:lineRule="auto"/>
-        <w:rPr>
-          <w:rFonts w:ascii="Times New Roman" w:hAnsi="Times New Roman" w:cs="Times New Roman"/>
-        </w:rPr>
-      </w:pPr>
+        <w:spacing w:before="100" w:beforeAutospacing="1" w:after="100" w:afterAutospacing="1" w:line="240" w:lineRule="auto"/>
+        <w:rPr>
+          <w:rFonts w:ascii="Times New Roman" w:eastAsia="Times New Roman" w:hAnsi="Times New Roman" w:cs="Times New Roman"/>
+        </w:rPr>
+      </w:pPr>
+    </w:p>
+    <w:p>
+      <w:pPr>
+        <w:spacing w:line="259" w:lineRule="auto"/>
+        <w:rPr>
+          <w:rFonts w:ascii="Times New Roman" w:hAnsi="Times New Roman" w:cs="Times New Roman"/>
+          <w:sz w:val="28"/>
+          <w:szCs w:val="28"/>
+        </w:rPr>
+      </w:pPr>
+      <w:r>
+        <w:rPr>
+          <w:rFonts w:ascii="Times New Roman" w:hAnsi="Times New Roman" w:cs="Times New Roman"/>
+          <w:sz w:val="28"/>
+          <w:szCs w:val="28"/>
+        </w:rPr>
+        <w:br w:type="page"/>
+      </w:r>
+    </w:p>
+    <w:p>
+      <w:pPr>
+        <w:spacing w:line="240" w:lineRule="auto"/>
+        <w:rPr>
+          <w:rFonts w:ascii="Times New Roman" w:hAnsi="Times New Roman" w:cs="Times New Roman"/>
+          <w:sz w:val="28"/>
+          <w:szCs w:val="28"/>
+        </w:rPr>
+      </w:pPr>
+      <w:r>
+        <w:rPr>
+          <w:rFonts w:ascii="Times New Roman" w:hAnsi="Times New Roman" w:cs="Times New Roman"/>
+          <w:sz w:val="28"/>
+          <w:szCs w:val="28"/>
+        </w:rPr>
+        <w:lastRenderedPageBreak/>
+        <w:t>Task-</w:t>
+      </w:r>
+      <w:r>
+        <w:rPr>
+          <w:rFonts w:ascii="Times New Roman" w:hAnsi="Times New Roman" w:cs="Times New Roman"/>
+          <w:sz w:val="28"/>
+          <w:szCs w:val="28"/>
+        </w:rPr>
+        <w:t>7</w:t>
+      </w:r>
+      <w:r>
+        <w:rPr>
+          <w:rFonts w:ascii="Times New Roman" w:hAnsi="Times New Roman" w:cs="Times New Roman"/>
+          <w:sz w:val="28"/>
+          <w:szCs w:val="28"/>
+        </w:rPr>
+        <w:t>:</w:t>
+      </w:r>
+    </w:p>
+    <w:p>
+      <w:pPr>
+        <w:spacing w:line="240" w:lineRule="auto"/>
+        <w:rPr>
+          <w:rFonts w:ascii="Times New Roman" w:hAnsi="Times New Roman" w:cs="Times New Roman"/>
+        </w:rPr>
+      </w:pPr>
+      <w:r>
+        <w:rPr>
+          <w:rFonts w:ascii="Times New Roman" w:hAnsi="Times New Roman" w:cs="Times New Roman"/>
+        </w:rPr>
+        <w:t>Create an Index.html and Styles.css files.</w:t>
+      </w:r>
+    </w:p>
+    <w:p>
+      <w:pPr>
+        <w:spacing w:line="240" w:lineRule="auto"/>
+        <w:rPr>
+          <w:rFonts w:ascii="Times New Roman" w:hAnsi="Times New Roman" w:cs="Times New Roman"/>
+        </w:rPr>
+      </w:pPr>
+      <w:r>
+        <w:rPr>
+          <w:rFonts w:ascii="Times New Roman" w:hAnsi="Times New Roman" w:cs="Times New Roman"/>
+        </w:rPr>
+        <w:t xml:space="preserve">Write a HTML code with 2 &lt;div&gt; tags one inside another with </w:t>
+      </w:r>
+      <w:proofErr w:type="gramStart"/>
+      <w:r>
+        <w:rPr>
+          <w:rFonts w:ascii="Times New Roman" w:hAnsi="Times New Roman" w:cs="Times New Roman"/>
+        </w:rPr>
+        <w:t>a</w:t>
+      </w:r>
+      <w:proofErr w:type="gramEnd"/>
+      <w:r>
+        <w:rPr>
+          <w:rFonts w:ascii="Times New Roman" w:hAnsi="Times New Roman" w:cs="Times New Roman"/>
+        </w:rPr>
+        <w:t xml:space="preserve"> id outer and inner as per its position.</w:t>
+      </w:r>
+    </w:p>
+    <w:p>
+      <w:pPr>
+        <w:spacing w:before="240" w:after="240" w:line="240" w:lineRule="auto"/>
+        <w:rPr>
+          <w:rFonts w:ascii="Times New Roman" w:eastAsia="Times New Roman" w:hAnsi="Times New Roman" w:cs="Times New Roman"/>
+        </w:rPr>
+      </w:pPr>
+      <w:r>
+        <w:rPr>
+          <w:rFonts w:ascii="Times New Roman" w:eastAsia="Times New Roman" w:hAnsi="Times New Roman" w:cs="Times New Roman"/>
+        </w:rPr>
+        <w:t>Next, let's open the </w:t>
+      </w:r>
+      <w:r>
+        <w:rPr>
+          <w:rFonts w:ascii="Times New Roman" w:eastAsia="Times New Roman" w:hAnsi="Times New Roman" w:cs="Times New Roman"/>
+          <w:b/>
+          <w:bCs/>
+        </w:rPr>
+        <w:t>styles.css</w:t>
+      </w:r>
+      <w:r>
+        <w:rPr>
+          <w:rFonts w:ascii="Times New Roman" w:eastAsia="Times New Roman" w:hAnsi="Times New Roman" w:cs="Times New Roman"/>
+        </w:rPr>
+        <w:t> file and do the following:</w:t>
+      </w:r>
+    </w:p>
+    <w:p>
+      <w:pPr>
+        <w:numPr>
+          <w:ilvl w:val="0"/>
+          <w:numId w:val="13"/>
+        </w:numPr>
+        <w:spacing w:before="100" w:beforeAutospacing="1" w:after="100" w:afterAutospacing="1" w:line="240" w:lineRule="auto"/>
+        <w:rPr>
+          <w:rFonts w:ascii="Times New Roman" w:eastAsia="Times New Roman" w:hAnsi="Times New Roman" w:cs="Times New Roman"/>
+        </w:rPr>
+      </w:pPr>
+      <w:r>
+        <w:rPr>
+          <w:rFonts w:ascii="Times New Roman" w:eastAsia="Times New Roman" w:hAnsi="Times New Roman" w:cs="Times New Roman"/>
+        </w:rPr>
+        <w:t>Select the &lt;div&gt; division element with an #outer id and apply:</w:t>
+      </w:r>
+    </w:p>
+    <w:p>
+      <w:pPr>
+        <w:numPr>
+          <w:ilvl w:val="1"/>
+          <w:numId w:val="13"/>
+        </w:numPr>
+        <w:spacing w:before="100" w:beforeAutospacing="1" w:after="100" w:afterAutospacing="1" w:line="240" w:lineRule="auto"/>
+        <w:rPr>
+          <w:rFonts w:ascii="Times New Roman" w:eastAsia="Times New Roman" w:hAnsi="Times New Roman" w:cs="Times New Roman"/>
+        </w:rPr>
+      </w:pPr>
+      <w:r>
+        <w:rPr>
+          <w:rFonts w:ascii="Times New Roman" w:eastAsia="Times New Roman" w:hAnsi="Times New Roman" w:cs="Times New Roman"/>
+        </w:rPr>
+        <w:t>A width and height of 500px.</w:t>
+      </w:r>
+    </w:p>
+    <w:p>
+      <w:pPr>
+        <w:numPr>
+          <w:ilvl w:val="1"/>
+          <w:numId w:val="13"/>
+        </w:numPr>
+        <w:spacing w:before="100" w:beforeAutospacing="1" w:after="100" w:afterAutospacing="1" w:line="240" w:lineRule="auto"/>
+        <w:rPr>
+          <w:rFonts w:ascii="Times New Roman" w:eastAsia="Times New Roman" w:hAnsi="Times New Roman" w:cs="Times New Roman"/>
+        </w:rPr>
+      </w:pPr>
+      <w:r>
+        <w:rPr>
+          <w:rFonts w:ascii="Times New Roman" w:eastAsia="Times New Roman" w:hAnsi="Times New Roman" w:cs="Times New Roman"/>
+        </w:rPr>
+        <w:t>A background-color set to your favorite color (it can be named, a hexadecimal, or RGB).</w:t>
+      </w:r>
+    </w:p>
+    <w:p>
+      <w:pPr>
+        <w:numPr>
+          <w:ilvl w:val="0"/>
+          <w:numId w:val="13"/>
+        </w:numPr>
+        <w:spacing w:before="100" w:beforeAutospacing="1" w:after="100" w:afterAutospacing="1" w:line="240" w:lineRule="auto"/>
+        <w:rPr>
+          <w:rFonts w:ascii="Times New Roman" w:eastAsia="Times New Roman" w:hAnsi="Times New Roman" w:cs="Times New Roman"/>
+        </w:rPr>
+      </w:pPr>
+      <w:r>
+        <w:rPr>
+          <w:rFonts w:ascii="Times New Roman" w:eastAsia="Times New Roman" w:hAnsi="Times New Roman" w:cs="Times New Roman"/>
+        </w:rPr>
+        <w:t>Select the &lt;div&gt; division element with an #inner id and apply:</w:t>
+      </w:r>
+    </w:p>
+    <w:p>
+      <w:pPr>
+        <w:numPr>
+          <w:ilvl w:val="1"/>
+          <w:numId w:val="13"/>
+        </w:numPr>
+        <w:spacing w:before="100" w:beforeAutospacing="1" w:after="100" w:afterAutospacing="1" w:line="240" w:lineRule="auto"/>
+        <w:rPr>
+          <w:rFonts w:ascii="Times New Roman" w:eastAsia="Times New Roman" w:hAnsi="Times New Roman" w:cs="Times New Roman"/>
+        </w:rPr>
+      </w:pPr>
+      <w:r>
+        <w:rPr>
+          <w:rFonts w:ascii="Times New Roman" w:eastAsia="Times New Roman" w:hAnsi="Times New Roman" w:cs="Times New Roman"/>
+        </w:rPr>
+        <w:t>A width and height of 400px.</w:t>
+      </w:r>
+    </w:p>
+    <w:p>
+      <w:pPr>
+        <w:numPr>
+          <w:ilvl w:val="1"/>
+          <w:numId w:val="13"/>
+        </w:numPr>
+        <w:spacing w:before="100" w:beforeAutospacing="1" w:after="100" w:afterAutospacing="1" w:line="240" w:lineRule="auto"/>
+        <w:rPr>
+          <w:rFonts w:ascii="Times New Roman" w:eastAsia="Times New Roman" w:hAnsi="Times New Roman" w:cs="Times New Roman"/>
+        </w:rPr>
+      </w:pPr>
+      <w:r>
+        <w:rPr>
+          <w:rFonts w:ascii="Times New Roman" w:eastAsia="Times New Roman" w:hAnsi="Times New Roman" w:cs="Times New Roman"/>
+        </w:rPr>
+        <w:t>A background-image that uses a picture of your favorite animal.</w:t>
+      </w:r>
+    </w:p>
+    <w:p>
+      <w:pPr>
+        <w:spacing w:before="240" w:after="240" w:line="240" w:lineRule="auto"/>
+        <w:rPr>
+          <w:rFonts w:ascii="Times New Roman" w:eastAsia="Times New Roman" w:hAnsi="Times New Roman" w:cs="Times New Roman"/>
+        </w:rPr>
+      </w:pPr>
+      <w:r>
+        <w:rPr>
+          <w:rFonts w:ascii="Times New Roman" w:eastAsia="Times New Roman" w:hAnsi="Times New Roman" w:cs="Times New Roman"/>
+          <w:b/>
+          <w:bCs/>
+        </w:rPr>
+        <w:t>Note:</w:t>
+      </w:r>
+      <w:r>
+        <w:rPr>
+          <w:rFonts w:ascii="Times New Roman" w:eastAsia="Times New Roman" w:hAnsi="Times New Roman" w:cs="Times New Roman"/>
+        </w:rPr>
+        <w:t> If needed, use the background-size and background-repeat properties to fit the image into the &lt;div&gt; division element.</w:t>
+      </w:r>
+    </w:p>
+    <w:p>
+      <w:pPr>
+        <w:spacing w:line="240" w:lineRule="auto"/>
+        <w:rPr>
+          <w:rFonts w:ascii="Times New Roman" w:hAnsi="Times New Roman" w:cs="Times New Roman"/>
+          <w:sz w:val="28"/>
+          <w:szCs w:val="28"/>
+        </w:rPr>
+      </w:pPr>
+      <w:r>
+        <w:rPr>
+          <w:rFonts w:ascii="Times New Roman" w:hAnsi="Times New Roman" w:cs="Times New Roman"/>
+          <w:sz w:val="28"/>
+          <w:szCs w:val="28"/>
+        </w:rPr>
+        <w:t>Output:</w:t>
+      </w:r>
+    </w:p>
+    <w:p>
+      <w:pPr>
+        <w:spacing w:before="240" w:after="240" w:line="240" w:lineRule="auto"/>
+        <w:rPr>
+          <w:rFonts w:ascii="Times New Roman" w:eastAsia="Times New Roman" w:hAnsi="Times New Roman" w:cs="Times New Roman"/>
+        </w:rPr>
+      </w:pPr>
+      <w:r>
+        <w:rPr>
+          <w:noProof/>
+        </w:rPr>
+        <w:drawing>
+          <wp:inline distT="0" distB="0" distL="0" distR="0" wp14:anchorId="5F54D18B" wp14:editId="5F060D48">
+            <wp:extent cx="1104900" cy="1279135"/>
+            <wp:effectExtent l="0" t="0" r="0" b="0"/>
+            <wp:docPr id="6" name="Picture 6"/>
+            <wp:cNvGraphicFramePr>
+              <a:graphicFrameLocks xmlns:a="http://schemas.openxmlformats.org/drawingml/2006/main" noChangeAspect="1"/>
+            </wp:cNvGraphicFramePr>
+            <a:graphic xmlns:a="http://schemas.openxmlformats.org/drawingml/2006/main">
+              <a:graphicData uri="http://schemas.openxmlformats.org/drawingml/2006/picture">
+                <pic:pic xmlns:pic="http://schemas.openxmlformats.org/drawingml/2006/picture">
+                  <pic:nvPicPr>
+                    <pic:cNvPr id="1" name=""/>
+                    <pic:cNvPicPr/>
+                  </pic:nvPicPr>
+                  <pic:blipFill>
+                    <a:blip r:embed="rId10"/>
+                    <a:stretch>
+                      <a:fillRect/>
+                    </a:stretch>
+                  </pic:blipFill>
+                  <pic:spPr>
+                    <a:xfrm>
+                      <a:off x="0" y="0"/>
+                      <a:ext cx="1115412" cy="1291304"/>
+                    </a:xfrm>
+                    <a:prstGeom prst="rect">
+                      <a:avLst/>
+                    </a:prstGeom>
+                  </pic:spPr>
+                </pic:pic>
+              </a:graphicData>
+            </a:graphic>
+          </wp:inline>
+        </w:drawing>
+      </w:r>
+    </w:p>
+    <w:p>
+      <w:pPr>
+        <w:spacing w:line="240" w:lineRule="auto"/>
+        <w:rPr>
+          <w:rFonts w:ascii="Times New Roman" w:hAnsi="Times New Roman" w:cs="Times New Roman"/>
+          <w:sz w:val="28"/>
+          <w:szCs w:val="28"/>
+        </w:rPr>
+      </w:pPr>
+      <w:r>
+        <w:rPr>
+          <w:rFonts w:ascii="Times New Roman" w:hAnsi="Times New Roman" w:cs="Times New Roman"/>
+          <w:sz w:val="28"/>
+          <w:szCs w:val="28"/>
+        </w:rPr>
+        <w:t>Task-</w:t>
+      </w:r>
+      <w:r>
+        <w:rPr>
+          <w:rFonts w:ascii="Times New Roman" w:hAnsi="Times New Roman" w:cs="Times New Roman"/>
+          <w:sz w:val="28"/>
+          <w:szCs w:val="28"/>
+        </w:rPr>
+        <w:t>8</w:t>
+      </w:r>
+      <w:r>
+        <w:rPr>
+          <w:rFonts w:ascii="Times New Roman" w:hAnsi="Times New Roman" w:cs="Times New Roman"/>
+          <w:sz w:val="28"/>
+          <w:szCs w:val="28"/>
+        </w:rPr>
+        <w:t>:</w:t>
+      </w:r>
+    </w:p>
+    <w:p>
+      <w:pPr>
+        <w:spacing w:line="240" w:lineRule="auto"/>
+        <w:rPr>
+          <w:rFonts w:ascii="Times New Roman" w:hAnsi="Times New Roman" w:cs="Times New Roman"/>
+        </w:rPr>
+      </w:pPr>
+      <w:r>
+        <w:rPr>
+          <w:rFonts w:ascii="Times New Roman" w:hAnsi="Times New Roman" w:cs="Times New Roman"/>
+        </w:rPr>
+        <w:t>Create an Index.html and Styles.css files.</w:t>
+      </w:r>
+    </w:p>
+    <w:p>
+      <w:pPr>
+        <w:spacing w:line="240" w:lineRule="auto"/>
+        <w:rPr>
+          <w:rFonts w:ascii="Times New Roman" w:hAnsi="Times New Roman" w:cs="Times New Roman"/>
+        </w:rPr>
+      </w:pPr>
+      <w:r>
+        <w:rPr>
+          <w:rFonts w:ascii="Times New Roman" w:hAnsi="Times New Roman" w:cs="Times New Roman"/>
+        </w:rPr>
+        <w:t>Write a HTML code with</w:t>
+      </w:r>
+      <w:r>
+        <w:rPr>
+          <w:rFonts w:ascii="Times New Roman" w:hAnsi="Times New Roman" w:cs="Times New Roman"/>
+        </w:rPr>
+        <w:t xml:space="preserve"> &lt;h1&gt; element and &lt;p&gt; tag foe a sentence of your own.</w:t>
+      </w:r>
+    </w:p>
+    <w:p>
+      <w:pPr>
+        <w:spacing w:line="240" w:lineRule="auto"/>
+        <w:rPr>
+          <w:rFonts w:ascii="Times New Roman" w:hAnsi="Times New Roman" w:cs="Times New Roman"/>
+        </w:rPr>
+      </w:pPr>
+      <w:r>
+        <w:rPr>
+          <w:rFonts w:ascii="Times New Roman" w:hAnsi="Times New Roman" w:cs="Times New Roman"/>
+        </w:rPr>
+        <w:t>Then on styles.css do the following.</w:t>
+      </w:r>
+    </w:p>
+    <w:p>
+      <w:pPr>
+        <w:pStyle w:val="ListParagraph"/>
+        <w:numPr>
+          <w:ilvl w:val="0"/>
+          <w:numId w:val="18"/>
+        </w:numPr>
+        <w:spacing w:line="240" w:lineRule="auto"/>
+        <w:rPr>
+          <w:rFonts w:ascii="Times New Roman" w:hAnsi="Times New Roman" w:cs="Times New Roman"/>
+        </w:rPr>
+      </w:pPr>
+      <w:r>
+        <w:rPr>
+          <w:rFonts w:ascii="Times New Roman" w:eastAsia="Times New Roman" w:hAnsi="Times New Roman" w:cs="Times New Roman"/>
+        </w:rPr>
+        <w:t>For the h1 heading element, add a shorthand border property that includes values for width, style, and color.</w:t>
+      </w:r>
+    </w:p>
+    <w:p>
+      <w:pPr>
+        <w:pStyle w:val="ListParagraph"/>
+        <w:numPr>
+          <w:ilvl w:val="0"/>
+          <w:numId w:val="18"/>
+        </w:numPr>
+        <w:spacing w:line="240" w:lineRule="auto"/>
+        <w:rPr>
+          <w:rFonts w:ascii="Times New Roman" w:hAnsi="Times New Roman" w:cs="Times New Roman"/>
+        </w:rPr>
+      </w:pPr>
+      <w:r>
+        <w:rPr>
+          <w:rFonts w:ascii="Times New Roman" w:eastAsia="Times New Roman" w:hAnsi="Times New Roman" w:cs="Times New Roman"/>
+        </w:rPr>
+        <w:t>For the p paragraph element, let's add a shorthand font property with values for the size, weight, and font-family.</w:t>
+      </w:r>
+    </w:p>
+    <w:p>
+      <w:pPr>
+        <w:spacing w:before="240" w:after="240" w:line="240" w:lineRule="auto"/>
+        <w:rPr>
+          <w:rFonts w:ascii="Times New Roman" w:eastAsia="Times New Roman" w:hAnsi="Times New Roman" w:cs="Times New Roman"/>
+        </w:rPr>
+      </w:pPr>
+      <w:r>
+        <w:rPr>
+          <w:rFonts w:ascii="Times New Roman" w:eastAsia="Times New Roman" w:hAnsi="Times New Roman" w:cs="Times New Roman"/>
+          <w:b/>
+          <w:bCs/>
+        </w:rPr>
+        <w:t>Note:</w:t>
+      </w:r>
+      <w:r>
+        <w:rPr>
+          <w:rFonts w:ascii="Times New Roman" w:eastAsia="Times New Roman" w:hAnsi="Times New Roman" w:cs="Times New Roman"/>
+        </w:rPr>
+        <w:t> No matter which font-family you choose, always remember to include a fallback font like sans-serif or cursive!</w:t>
+      </w:r>
+    </w:p>
+    <w:p>
+      <w:pPr>
+        <w:spacing w:line="240" w:lineRule="auto"/>
+        <w:rPr>
+          <w:rFonts w:ascii="Times New Roman" w:hAnsi="Times New Roman" w:cs="Times New Roman"/>
+          <w:sz w:val="28"/>
+          <w:szCs w:val="28"/>
+        </w:rPr>
+      </w:pPr>
+      <w:r>
+        <w:rPr>
+          <w:rFonts w:ascii="Times New Roman" w:hAnsi="Times New Roman" w:cs="Times New Roman"/>
+          <w:sz w:val="28"/>
+          <w:szCs w:val="28"/>
+        </w:rPr>
+        <w:t>Output:</w:t>
+      </w:r>
+    </w:p>
+    <w:p>
+      <w:pPr>
+        <w:spacing w:line="240" w:lineRule="auto"/>
+        <w:rPr>
+          <w:rFonts w:ascii="Times New Roman" w:hAnsi="Times New Roman" w:cs="Times New Roman"/>
+          <w:sz w:val="28"/>
+          <w:szCs w:val="28"/>
+        </w:rPr>
+      </w:pPr>
+      <w:r>
+        <w:rPr>
+          <w:noProof/>
+        </w:rPr>
+        <w:drawing>
+          <wp:inline distT="0" distB="0" distL="0" distR="0" wp14:anchorId="11A62ED2" wp14:editId="494BB49D">
+            <wp:extent cx="1285875" cy="896343"/>
+            <wp:effectExtent l="0" t="0" r="0" b="0"/>
+            <wp:docPr id="7" name="Picture 7"/>
+            <wp:cNvGraphicFramePr>
+              <a:graphicFrameLocks xmlns:a="http://schemas.openxmlformats.org/drawingml/2006/main" noChangeAspect="1"/>
+            </wp:cNvGraphicFramePr>
+            <a:graphic xmlns:a="http://schemas.openxmlformats.org/drawingml/2006/main">
+              <a:graphicData uri="http://schemas.openxmlformats.org/drawingml/2006/picture">
+                <pic:pic xmlns:pic="http://schemas.openxmlformats.org/drawingml/2006/picture">
+                  <pic:nvPicPr>
+                    <pic:cNvPr id="1" name=""/>
+                    <pic:cNvPicPr/>
+                  </pic:nvPicPr>
+                  <pic:blipFill>
+                    <a:blip r:embed="rId11"/>
+                    <a:stretch>
+                      <a:fillRect/>
+                    </a:stretch>
+                  </pic:blipFill>
+                  <pic:spPr>
+                    <a:xfrm>
+                      <a:off x="0" y="0"/>
+                      <a:ext cx="1331570" cy="928195"/>
+                    </a:xfrm>
+                    <a:prstGeom prst="rect">
+                      <a:avLst/>
+                    </a:prstGeom>
+                  </pic:spPr>
+                </pic:pic>
+              </a:graphicData>
+            </a:graphic>
+          </wp:inline>
+        </w:drawing>
+      </w:r>
+    </w:p>
+    <w:p>
+      <w:pPr>
+        <w:spacing w:line="240" w:lineRule="auto"/>
+        <w:rPr>
+          <w:rFonts w:ascii="Times New Roman" w:hAnsi="Times New Roman" w:cs="Times New Roman"/>
+          <w:sz w:val="28"/>
+          <w:szCs w:val="28"/>
+        </w:rPr>
+      </w:pPr>
+      <w:r>
+        <w:rPr>
+          <w:rFonts w:ascii="Times New Roman" w:hAnsi="Times New Roman" w:cs="Times New Roman"/>
+          <w:sz w:val="28"/>
+          <w:szCs w:val="28"/>
+        </w:rPr>
+        <w:lastRenderedPageBreak/>
+        <w:t>Project</w:t>
+      </w:r>
+      <w:r>
+        <w:rPr>
+          <w:rFonts w:ascii="Times New Roman" w:hAnsi="Times New Roman" w:cs="Times New Roman"/>
+          <w:sz w:val="28"/>
+          <w:szCs w:val="28"/>
+        </w:rPr>
+        <w:t>-3</w:t>
+      </w:r>
+      <w:r>
+        <w:rPr>
+          <w:rFonts w:ascii="Times New Roman" w:hAnsi="Times New Roman" w:cs="Times New Roman"/>
+          <w:sz w:val="28"/>
+          <w:szCs w:val="28"/>
+        </w:rPr>
+        <w:t>:</w:t>
+      </w:r>
+    </w:p>
+    <w:p>
+      <w:pPr>
+        <w:spacing w:line="240" w:lineRule="auto"/>
+        <w:rPr>
+          <w:rFonts w:ascii="Times New Roman" w:hAnsi="Times New Roman" w:cs="Times New Roman"/>
+        </w:rPr>
+      </w:pPr>
+      <w:r>
+        <w:rPr>
+          <w:rFonts w:ascii="Times New Roman" w:hAnsi="Times New Roman" w:cs="Times New Roman"/>
+        </w:rPr>
+        <w:t>Create an Index.html and Styles.css files.</w:t>
+      </w:r>
+    </w:p>
+    <w:p>
+      <w:pPr>
+        <w:spacing w:line="240" w:lineRule="auto"/>
+        <w:rPr>
+          <w:rFonts w:ascii="Times New Roman" w:hAnsi="Times New Roman" w:cs="Times New Roman"/>
+        </w:rPr>
+      </w:pPr>
+      <w:r>
+        <w:rPr>
+          <w:rFonts w:ascii="Times New Roman" w:hAnsi="Times New Roman" w:cs="Times New Roman"/>
+        </w:rPr>
+        <w:t xml:space="preserve">Let’s </w:t>
+      </w:r>
+      <w:r>
+        <w:rPr>
+          <w:rFonts w:ascii="Times New Roman" w:hAnsi="Times New Roman" w:cs="Times New Roman"/>
+        </w:rPr>
+        <w:t>create</w:t>
+      </w:r>
+      <w:r>
+        <w:rPr>
+          <w:rFonts w:ascii="Times New Roman" w:hAnsi="Times New Roman" w:cs="Times New Roman"/>
+        </w:rPr>
+        <w:t xml:space="preserve"> </w:t>
+      </w:r>
+      <w:proofErr w:type="gramStart"/>
+      <w:r>
+        <w:rPr>
+          <w:rFonts w:ascii="Times New Roman" w:hAnsi="Times New Roman" w:cs="Times New Roman"/>
+        </w:rPr>
+        <w:t>a</w:t>
+      </w:r>
+      <w:proofErr w:type="gramEnd"/>
+      <w:r>
+        <w:rPr>
+          <w:rFonts w:ascii="Times New Roman" w:hAnsi="Times New Roman" w:cs="Times New Roman"/>
+        </w:rPr>
+        <w:t xml:space="preserve"> </w:t>
+      </w:r>
+      <w:r>
+        <w:rPr>
+          <w:rFonts w:ascii="Times New Roman" w:hAnsi="Times New Roman" w:cs="Times New Roman"/>
+        </w:rPr>
+        <w:t>invitation</w:t>
+      </w:r>
+      <w:r>
+        <w:rPr>
+          <w:rFonts w:ascii="Times New Roman" w:hAnsi="Times New Roman" w:cs="Times New Roman"/>
+        </w:rPr>
+        <w:t xml:space="preserve"> for a </w:t>
+      </w:r>
+      <w:r>
+        <w:rPr>
+          <w:rFonts w:ascii="Times New Roman" w:hAnsi="Times New Roman" w:cs="Times New Roman"/>
+        </w:rPr>
+        <w:t>party night</w:t>
+      </w:r>
+      <w:r>
+        <w:rPr>
+          <w:rFonts w:ascii="Times New Roman" w:hAnsi="Times New Roman" w:cs="Times New Roman"/>
+        </w:rPr>
+        <w:t xml:space="preserve"> that includes</w:t>
+      </w:r>
+      <w:r>
+        <w:rPr>
+          <w:rFonts w:ascii="Times New Roman" w:hAnsi="Times New Roman" w:cs="Times New Roman"/>
+        </w:rPr>
+        <w:t xml:space="preserve"> </w:t>
+      </w:r>
+      <w:proofErr w:type="spellStart"/>
+      <w:r>
+        <w:rPr>
+          <w:rFonts w:ascii="Times New Roman" w:hAnsi="Times New Roman" w:cs="Times New Roman"/>
+        </w:rPr>
+        <w:t>css</w:t>
+      </w:r>
+      <w:proofErr w:type="spellEnd"/>
+      <w:r>
+        <w:rPr>
+          <w:rFonts w:ascii="Times New Roman" w:hAnsi="Times New Roman" w:cs="Times New Roman"/>
+        </w:rPr>
+        <w:t xml:space="preserve"> properties as background, fonts, color</w:t>
+      </w:r>
+      <w:r>
+        <w:rPr>
+          <w:rFonts w:ascii="Times New Roman" w:hAnsi="Times New Roman" w:cs="Times New Roman"/>
+        </w:rPr>
+        <w:t>!</w:t>
+      </w:r>
+    </w:p>
+    <w:p>
+      <w:pPr>
+        <w:spacing w:line="240" w:lineRule="auto"/>
+        <w:rPr>
+          <w:rFonts w:ascii="Times New Roman" w:hAnsi="Times New Roman" w:cs="Times New Roman"/>
+        </w:rPr>
+      </w:pPr>
+      <w:r>
+        <w:rPr>
+          <w:rFonts w:ascii="Times New Roman" w:hAnsi="Times New Roman" w:cs="Times New Roman"/>
+        </w:rPr>
+        <w:t xml:space="preserve">Refer other invitations </w:t>
+      </w:r>
+      <w:r>
+        <w:rPr>
+          <w:rFonts w:ascii="Times New Roman" w:hAnsi="Times New Roman" w:cs="Times New Roman"/>
+        </w:rPr>
+        <w:t>online and try to create your own.</w:t>
+      </w:r>
+      <w:bookmarkStart w:id="0" w:name="_GoBack"/>
+      <w:bookmarkEnd w:id="0"/>
     </w:p>
     <w:sectPr>
       <w:pgSz w:w="12240" w:h="15840"/>
@@ -3488,6 +4176,119 @@
     </w:lvl>
   </w:abstractNum>
   <w:abstractNum w:abstractNumId="2" w15:restartNumberingAfterBreak="0">
+    <w:nsid w:val="16FE477E"/>
+    <w:multiLevelType w:val="multilevel"/>
+    <w:tmpl w:val="F57C3292"/>
+    <w:lvl w:ilvl="0">
+      <w:start w:val="2"/>
+      <w:numFmt w:val="decimal"/>
+      <w:lvlText w:val="%1."/>
+      <w:lvlJc w:val="left"/>
+      <w:pPr>
+        <w:tabs>
+          <w:tab w:val="num" w:pos="720"/>
+        </w:tabs>
+        <w:ind w:left="720" w:hanging="360"/>
+      </w:pPr>
+    </w:lvl>
+    <w:lvl w:ilvl="1">
+      <w:start w:val="1"/>
+      <w:numFmt w:val="decimal"/>
+      <w:lvlText w:val="%2."/>
+      <w:lvlJc w:val="left"/>
+      <w:pPr>
+        <w:tabs>
+          <w:tab w:val="num" w:pos="1440"/>
+        </w:tabs>
+        <w:ind w:left="1440" w:hanging="360"/>
+      </w:pPr>
+    </w:lvl>
+    <w:lvl w:ilvl="2" w:tentative="1">
+      <w:start w:val="1"/>
+      <w:numFmt w:val="decimal"/>
+      <w:lvlText w:val="%3."/>
+      <w:lvlJc w:val="left"/>
+      <w:pPr>
+        <w:tabs>
+          <w:tab w:val="num" w:pos="2160"/>
+        </w:tabs>
+        <w:ind w:left="2160" w:hanging="360"/>
+      </w:pPr>
+    </w:lvl>
+    <w:lvl w:ilvl="3" w:tentative="1">
+      <w:start w:val="1"/>
+      <w:numFmt w:val="decimal"/>
+      <w:lvlText w:val="%4."/>
+      <w:lvlJc w:val="left"/>
+      <w:pPr>
+        <w:tabs>
+          <w:tab w:val="num" w:pos="2880"/>
+        </w:tabs>
+        <w:ind w:left="2880" w:hanging="360"/>
+      </w:pPr>
+    </w:lvl>
+    <w:lvl w:ilvl="4" w:tentative="1">
+      <w:start w:val="1"/>
+      <w:numFmt w:val="decimal"/>
+      <w:lvlText w:val="%5."/>
+      <w:lvlJc w:val="left"/>
+      <w:pPr>
+        <w:tabs>
+          <w:tab w:val="num" w:pos="3600"/>
+        </w:tabs>
+        <w:ind w:left="3600" w:hanging="360"/>
+      </w:pPr>
+    </w:lvl>
+    <w:lvl w:ilvl="5" w:tentative="1">
+      <w:start w:val="1"/>
+      <w:numFmt w:val="decimal"/>
+      <w:lvlText w:val="%6."/>
+      <w:lvlJc w:val="left"/>
+      <w:pPr>
+        <w:tabs>
+          <w:tab w:val="num" w:pos="4320"/>
+        </w:tabs>
+        <w:ind w:left="4320" w:hanging="360"/>
+      </w:pPr>
+    </w:lvl>
+    <w:lvl w:ilvl="6" w:tentative="1">
+      <w:start w:val="1"/>
+      <w:numFmt w:val="decimal"/>
+      <w:lvlText w:val="%7."/>
+      <w:lvlJc w:val="left"/>
+      <w:pPr>
+        <w:tabs>
+          <w:tab w:val="num" w:pos="5040"/>
+        </w:tabs>
+        <w:ind w:left="5040" w:hanging="360"/>
+      </w:pPr>
+    </w:lvl>
+    <w:lvl w:ilvl="7" w:tentative="1">
+      <w:start w:val="1"/>
+      <w:numFmt w:val="decimal"/>
+      <w:lvlText w:val="%8."/>
+      <w:lvlJc w:val="left"/>
+      <w:pPr>
+        <w:tabs>
+          <w:tab w:val="num" w:pos="5760"/>
+        </w:tabs>
+        <w:ind w:left="5760" w:hanging="360"/>
+      </w:pPr>
+    </w:lvl>
+    <w:lvl w:ilvl="8" w:tentative="1">
+      <w:start w:val="1"/>
+      <w:numFmt w:val="decimal"/>
+      <w:lvlText w:val="%9."/>
+      <w:lvlJc w:val="left"/>
+      <w:pPr>
+        <w:tabs>
+          <w:tab w:val="num" w:pos="6480"/>
+        </w:tabs>
+        <w:ind w:left="6480" w:hanging="360"/>
+      </w:pPr>
+    </w:lvl>
+  </w:abstractNum>
+  <w:abstractNum w:abstractNumId="3" w15:restartNumberingAfterBreak="0">
     <w:nsid w:val="18C73F7D"/>
     <w:multiLevelType w:val="multilevel"/>
     <w:tmpl w:val="885CD7EC"/>
@@ -3603,7 +4404,7 @@
       </w:pPr>
     </w:lvl>
   </w:abstractNum>
-  <w:abstractNum w:abstractNumId="3" w15:restartNumberingAfterBreak="0">
+  <w:abstractNum w:abstractNumId="4" w15:restartNumberingAfterBreak="0">
     <w:nsid w:val="2BD00D66"/>
     <w:multiLevelType w:val="hybridMultilevel"/>
     <w:tmpl w:val="80689A3E"/>
@@ -3716,7 +4517,7 @@
       </w:rPr>
     </w:lvl>
   </w:abstractNum>
-  <w:abstractNum w:abstractNumId="4" w15:restartNumberingAfterBreak="0">
+  <w:abstractNum w:abstractNumId="5" w15:restartNumberingAfterBreak="0">
     <w:nsid w:val="2E966968"/>
     <w:multiLevelType w:val="multilevel"/>
     <w:tmpl w:val="02D0621A"/>
@@ -3829,7 +4630,120 @@
       </w:pPr>
     </w:lvl>
   </w:abstractNum>
-  <w:abstractNum w:abstractNumId="5" w15:restartNumberingAfterBreak="0">
+  <w:abstractNum w:abstractNumId="6" w15:restartNumberingAfterBreak="0">
+    <w:nsid w:val="343F2084"/>
+    <w:multiLevelType w:val="hybridMultilevel"/>
+    <w:tmpl w:val="12244070"/>
+    <w:lvl w:ilvl="0" w:tplc="04090001">
+      <w:start w:val="1"/>
+      <w:numFmt w:val="bullet"/>
+      <w:lvlText w:val=""/>
+      <w:lvlJc w:val="left"/>
+      <w:pPr>
+        <w:ind w:left="720" w:hanging="360"/>
+      </w:pPr>
+      <w:rPr>
+        <w:rFonts w:ascii="Symbol" w:hAnsi="Symbol" w:hint="default"/>
+      </w:rPr>
+    </w:lvl>
+    <w:lvl w:ilvl="1" w:tplc="04090003" w:tentative="1">
+      <w:start w:val="1"/>
+      <w:numFmt w:val="bullet"/>
+      <w:lvlText w:val="o"/>
+      <w:lvlJc w:val="left"/>
+      <w:pPr>
+        <w:ind w:left="1440" w:hanging="360"/>
+      </w:pPr>
+      <w:rPr>
+        <w:rFonts w:ascii="Courier New" w:hAnsi="Courier New" w:cs="Courier New" w:hint="default"/>
+      </w:rPr>
+    </w:lvl>
+    <w:lvl w:ilvl="2" w:tplc="04090005" w:tentative="1">
+      <w:start w:val="1"/>
+      <w:numFmt w:val="bullet"/>
+      <w:lvlText w:val=""/>
+      <w:lvlJc w:val="left"/>
+      <w:pPr>
+        <w:ind w:left="2160" w:hanging="360"/>
+      </w:pPr>
+      <w:rPr>
+        <w:rFonts w:ascii="Wingdings" w:hAnsi="Wingdings" w:hint="default"/>
+      </w:rPr>
+    </w:lvl>
+    <w:lvl w:ilvl="3" w:tplc="04090001" w:tentative="1">
+      <w:start w:val="1"/>
+      <w:numFmt w:val="bullet"/>
+      <w:lvlText w:val=""/>
+      <w:lvlJc w:val="left"/>
+      <w:pPr>
+        <w:ind w:left="2880" w:hanging="360"/>
+      </w:pPr>
+      <w:rPr>
+        <w:rFonts w:ascii="Symbol" w:hAnsi="Symbol" w:hint="default"/>
+      </w:rPr>
+    </w:lvl>
+    <w:lvl w:ilvl="4" w:tplc="04090003" w:tentative="1">
+      <w:start w:val="1"/>
+      <w:numFmt w:val="bullet"/>
+      <w:lvlText w:val="o"/>
+      <w:lvlJc w:val="left"/>
+      <w:pPr>
+        <w:ind w:left="3600" w:hanging="360"/>
+      </w:pPr>
+      <w:rPr>
+        <w:rFonts w:ascii="Courier New" w:hAnsi="Courier New" w:cs="Courier New" w:hint="default"/>
+      </w:rPr>
+    </w:lvl>
+    <w:lvl w:ilvl="5" w:tplc="04090005" w:tentative="1">
+      <w:start w:val="1"/>
+      <w:numFmt w:val="bullet"/>
+      <w:lvlText w:val=""/>
+      <w:lvlJc w:val="left"/>
+      <w:pPr>
+        <w:ind w:left="4320" w:hanging="360"/>
+      </w:pPr>
+      <w:rPr>
+        <w:rFonts w:ascii="Wingdings" w:hAnsi="Wingdings" w:hint="default"/>
+      </w:rPr>
+    </w:lvl>
+    <w:lvl w:ilvl="6" w:tplc="04090001" w:tentative="1">
+      <w:start w:val="1"/>
+      <w:numFmt w:val="bullet"/>
+      <w:lvlText w:val=""/>
+      <w:lvlJc w:val="left"/>
+      <w:pPr>
+        <w:ind w:left="5040" w:hanging="360"/>
+      </w:pPr>
+      <w:rPr>
+        <w:rFonts w:ascii="Symbol" w:hAnsi="Symbol" w:hint="default"/>
+      </w:rPr>
+    </w:lvl>
+    <w:lvl w:ilvl="7" w:tplc="04090003" w:tentative="1">
+      <w:start w:val="1"/>
+      <w:numFmt w:val="bullet"/>
+      <w:lvlText w:val="o"/>
+      <w:lvlJc w:val="left"/>
+      <w:pPr>
+        <w:ind w:left="5760" w:hanging="360"/>
+      </w:pPr>
+      <w:rPr>
+        <w:rFonts w:ascii="Courier New" w:hAnsi="Courier New" w:cs="Courier New" w:hint="default"/>
+      </w:rPr>
+    </w:lvl>
+    <w:lvl w:ilvl="8" w:tplc="04090005" w:tentative="1">
+      <w:start w:val="1"/>
+      <w:numFmt w:val="bullet"/>
+      <w:lvlText w:val=""/>
+      <w:lvlJc w:val="left"/>
+      <w:pPr>
+        <w:ind w:left="6480" w:hanging="360"/>
+      </w:pPr>
+      <w:rPr>
+        <w:rFonts w:ascii="Wingdings" w:hAnsi="Wingdings" w:hint="default"/>
+      </w:rPr>
+    </w:lvl>
+  </w:abstractNum>
+  <w:abstractNum w:abstractNumId="7" w15:restartNumberingAfterBreak="0">
     <w:nsid w:val="448D11E9"/>
     <w:multiLevelType w:val="hybridMultilevel"/>
     <w:tmpl w:val="8820B92E"/>
@@ -3942,7 +4856,269 @@
       </w:rPr>
     </w:lvl>
   </w:abstractNum>
-  <w:abstractNum w:abstractNumId="6" w15:restartNumberingAfterBreak="0">
+  <w:abstractNum w:abstractNumId="8" w15:restartNumberingAfterBreak="0">
+    <w:nsid w:val="45632011"/>
+    <w:multiLevelType w:val="multilevel"/>
+    <w:tmpl w:val="A202BA1A"/>
+    <w:lvl w:ilvl="0">
+      <w:start w:val="1"/>
+      <w:numFmt w:val="bullet"/>
+      <w:lvlText w:val=""/>
+      <w:lvlJc w:val="left"/>
+      <w:pPr>
+        <w:tabs>
+          <w:tab w:val="num" w:pos="720"/>
+        </w:tabs>
+        <w:ind w:left="720" w:hanging="360"/>
+      </w:pPr>
+      <w:rPr>
+        <w:rFonts w:ascii="Symbol" w:hAnsi="Symbol" w:hint="default"/>
+        <w:sz w:val="20"/>
+      </w:rPr>
+    </w:lvl>
+    <w:lvl w:ilvl="1" w:tentative="1">
+      <w:start w:val="1"/>
+      <w:numFmt w:val="bullet"/>
+      <w:lvlText w:val="o"/>
+      <w:lvlJc w:val="left"/>
+      <w:pPr>
+        <w:tabs>
+          <w:tab w:val="num" w:pos="1440"/>
+        </w:tabs>
+        <w:ind w:left="1440" w:hanging="360"/>
+      </w:pPr>
+      <w:rPr>
+        <w:rFonts w:ascii="Courier New" w:hAnsi="Courier New" w:hint="default"/>
+        <w:sz w:val="20"/>
+      </w:rPr>
+    </w:lvl>
+    <w:lvl w:ilvl="2" w:tentative="1">
+      <w:start w:val="1"/>
+      <w:numFmt w:val="bullet"/>
+      <w:lvlText w:val=""/>
+      <w:lvlJc w:val="left"/>
+      <w:pPr>
+        <w:tabs>
+          <w:tab w:val="num" w:pos="2160"/>
+        </w:tabs>
+        <w:ind w:left="2160" w:hanging="360"/>
+      </w:pPr>
+      <w:rPr>
+        <w:rFonts w:ascii="Wingdings" w:hAnsi="Wingdings" w:hint="default"/>
+        <w:sz w:val="20"/>
+      </w:rPr>
+    </w:lvl>
+    <w:lvl w:ilvl="3" w:tentative="1">
+      <w:start w:val="1"/>
+      <w:numFmt w:val="bullet"/>
+      <w:lvlText w:val=""/>
+      <w:lvlJc w:val="left"/>
+      <w:pPr>
+        <w:tabs>
+          <w:tab w:val="num" w:pos="2880"/>
+        </w:tabs>
+        <w:ind w:left="2880" w:hanging="360"/>
+      </w:pPr>
+      <w:rPr>
+        <w:rFonts w:ascii="Wingdings" w:hAnsi="Wingdings" w:hint="default"/>
+        <w:sz w:val="20"/>
+      </w:rPr>
+    </w:lvl>
+    <w:lvl w:ilvl="4" w:tentative="1">
+      <w:start w:val="1"/>
+      <w:numFmt w:val="bullet"/>
+      <w:lvlText w:val=""/>
+      <w:lvlJc w:val="left"/>
+      <w:pPr>
+        <w:tabs>
+          <w:tab w:val="num" w:pos="3600"/>
+        </w:tabs>
+        <w:ind w:left="3600" w:hanging="360"/>
+      </w:pPr>
+      <w:rPr>
+        <w:rFonts w:ascii="Wingdings" w:hAnsi="Wingdings" w:hint="default"/>
+        <w:sz w:val="20"/>
+      </w:rPr>
+    </w:lvl>
+    <w:lvl w:ilvl="5" w:tentative="1">
+      <w:start w:val="1"/>
+      <w:numFmt w:val="bullet"/>
+      <w:lvlText w:val=""/>
+      <w:lvlJc w:val="left"/>
+      <w:pPr>
+        <w:tabs>
+          <w:tab w:val="num" w:pos="4320"/>
+        </w:tabs>
+        <w:ind w:left="4320" w:hanging="360"/>
+      </w:pPr>
+      <w:rPr>
+        <w:rFonts w:ascii="Wingdings" w:hAnsi="Wingdings" w:hint="default"/>
+        <w:sz w:val="20"/>
+      </w:rPr>
+    </w:lvl>
+    <w:lvl w:ilvl="6" w:tentative="1">
+      <w:start w:val="1"/>
+      <w:numFmt w:val="bullet"/>
+      <w:lvlText w:val=""/>
+      <w:lvlJc w:val="left"/>
+      <w:pPr>
+        <w:tabs>
+          <w:tab w:val="num" w:pos="5040"/>
+        </w:tabs>
+        <w:ind w:left="5040" w:hanging="360"/>
+      </w:pPr>
+      <w:rPr>
+        <w:rFonts w:ascii="Wingdings" w:hAnsi="Wingdings" w:hint="default"/>
+        <w:sz w:val="20"/>
+      </w:rPr>
+    </w:lvl>
+    <w:lvl w:ilvl="7" w:tentative="1">
+      <w:start w:val="1"/>
+      <w:numFmt w:val="bullet"/>
+      <w:lvlText w:val=""/>
+      <w:lvlJc w:val="left"/>
+      <w:pPr>
+        <w:tabs>
+          <w:tab w:val="num" w:pos="5760"/>
+        </w:tabs>
+        <w:ind w:left="5760" w:hanging="360"/>
+      </w:pPr>
+      <w:rPr>
+        <w:rFonts w:ascii="Wingdings" w:hAnsi="Wingdings" w:hint="default"/>
+        <w:sz w:val="20"/>
+      </w:rPr>
+    </w:lvl>
+    <w:lvl w:ilvl="8" w:tentative="1">
+      <w:start w:val="1"/>
+      <w:numFmt w:val="bullet"/>
+      <w:lvlText w:val=""/>
+      <w:lvlJc w:val="left"/>
+      <w:pPr>
+        <w:tabs>
+          <w:tab w:val="num" w:pos="6480"/>
+        </w:tabs>
+        <w:ind w:left="6480" w:hanging="360"/>
+      </w:pPr>
+      <w:rPr>
+        <w:rFonts w:ascii="Wingdings" w:hAnsi="Wingdings" w:hint="default"/>
+        <w:sz w:val="20"/>
+      </w:rPr>
+    </w:lvl>
+  </w:abstractNum>
+  <w:abstractNum w:abstractNumId="9" w15:restartNumberingAfterBreak="0">
+    <w:nsid w:val="4AC11A72"/>
+    <w:multiLevelType w:val="multilevel"/>
+    <w:tmpl w:val="9A6243C2"/>
+    <w:lvl w:ilvl="0">
+      <w:start w:val="1"/>
+      <w:numFmt w:val="decimal"/>
+      <w:lvlText w:val="%1."/>
+      <w:lvlJc w:val="left"/>
+      <w:pPr>
+        <w:tabs>
+          <w:tab w:val="num" w:pos="720"/>
+        </w:tabs>
+        <w:ind w:left="720" w:hanging="360"/>
+      </w:pPr>
+    </w:lvl>
+    <w:lvl w:ilvl="1">
+      <w:start w:val="1"/>
+      <w:numFmt w:val="decimal"/>
+      <w:lvlText w:val="%2."/>
+      <w:lvlJc w:val="left"/>
+      <w:pPr>
+        <w:tabs>
+          <w:tab w:val="num" w:pos="1440"/>
+        </w:tabs>
+        <w:ind w:left="1440" w:hanging="360"/>
+      </w:pPr>
+    </w:lvl>
+    <w:lvl w:ilvl="2">
+      <w:start w:val="1"/>
+      <w:numFmt w:val="decimal"/>
+      <w:lvlText w:val="%3."/>
+      <w:lvlJc w:val="left"/>
+      <w:pPr>
+        <w:tabs>
+          <w:tab w:val="num" w:pos="2160"/>
+        </w:tabs>
+        <w:ind w:left="2160" w:hanging="360"/>
+      </w:pPr>
+    </w:lvl>
+    <w:lvl w:ilvl="3" w:tentative="1">
+      <w:start w:val="1"/>
+      <w:numFmt w:val="decimal"/>
+      <w:lvlText w:val="%4."/>
+      <w:lvlJc w:val="left"/>
+      <w:pPr>
+        <w:tabs>
+          <w:tab w:val="num" w:pos="2880"/>
+        </w:tabs>
+        <w:ind w:left="2880" w:hanging="360"/>
+      </w:pPr>
+    </w:lvl>
+    <w:lvl w:ilvl="4" w:tentative="1">
+      <w:start w:val="1"/>
+      <w:numFmt w:val="decimal"/>
+      <w:lvlText w:val="%5."/>
+      <w:lvlJc w:val="left"/>
+      <w:pPr>
+        <w:tabs>
+          <w:tab w:val="num" w:pos="3600"/>
+        </w:tabs>
+        <w:ind w:left="3600" w:hanging="360"/>
+      </w:pPr>
+    </w:lvl>
+    <w:lvl w:ilvl="5" w:tentative="1">
+      <w:start w:val="1"/>
+      <w:numFmt w:val="decimal"/>
+      <w:lvlText w:val="%6."/>
+      <w:lvlJc w:val="left"/>
+      <w:pPr>
+        <w:tabs>
+          <w:tab w:val="num" w:pos="4320"/>
+        </w:tabs>
+        <w:ind w:left="4320" w:hanging="360"/>
+      </w:pPr>
+    </w:lvl>
+    <w:lvl w:ilvl="6" w:tentative="1">
+      <w:start w:val="1"/>
+      <w:numFmt w:val="decimal"/>
+      <w:lvlText w:val="%7."/>
+      <w:lvlJc w:val="left"/>
+      <w:pPr>
+        <w:tabs>
+          <w:tab w:val="num" w:pos="5040"/>
+        </w:tabs>
+        <w:ind w:left="5040" w:hanging="360"/>
+      </w:pPr>
+    </w:lvl>
+    <w:lvl w:ilvl="7" w:tentative="1">
+      <w:start w:val="1"/>
+      <w:numFmt w:val="decimal"/>
+      <w:lvlText w:val="%8."/>
+      <w:lvlJc w:val="left"/>
+      <w:pPr>
+        <w:tabs>
+          <w:tab w:val="num" w:pos="5760"/>
+        </w:tabs>
+        <w:ind w:left="5760" w:hanging="360"/>
+      </w:pPr>
+    </w:lvl>
+    <w:lvl w:ilvl="8" w:tentative="1">
+      <w:start w:val="1"/>
+      <w:numFmt w:val="decimal"/>
+      <w:lvlText w:val="%9."/>
+      <w:lvlJc w:val="left"/>
+      <w:pPr>
+        <w:tabs>
+          <w:tab w:val="num" w:pos="6480"/>
+        </w:tabs>
+        <w:ind w:left="6480" w:hanging="360"/>
+      </w:pPr>
+    </w:lvl>
+  </w:abstractNum>
+  <w:abstractNum w:abstractNumId="10" w15:restartNumberingAfterBreak="0">
     <w:nsid w:val="54811073"/>
     <w:multiLevelType w:val="multilevel"/>
     <w:tmpl w:val="885CD7EC"/>
@@ -4058,7 +5234,7 @@
       </w:pPr>
     </w:lvl>
   </w:abstractNum>
-  <w:abstractNum w:abstractNumId="7" w15:restartNumberingAfterBreak="0">
+  <w:abstractNum w:abstractNumId="11" w15:restartNumberingAfterBreak="0">
     <w:nsid w:val="59C7031A"/>
     <w:multiLevelType w:val="multilevel"/>
     <w:tmpl w:val="79682B66"/>
@@ -4207,7 +5383,7 @@
       </w:rPr>
     </w:lvl>
   </w:abstractNum>
-  <w:abstractNum w:abstractNumId="8" w15:restartNumberingAfterBreak="0">
+  <w:abstractNum w:abstractNumId="12" w15:restartNumberingAfterBreak="0">
     <w:nsid w:val="5B313CD0"/>
     <w:multiLevelType w:val="multilevel"/>
     <w:tmpl w:val="865297C8"/>
@@ -4356,7 +5532,120 @@
       </w:rPr>
     </w:lvl>
   </w:abstractNum>
-  <w:abstractNum w:abstractNumId="9" w15:restartNumberingAfterBreak="0">
+  <w:abstractNum w:abstractNumId="13" w15:restartNumberingAfterBreak="0">
+    <w:nsid w:val="5D6E12BE"/>
+    <w:multiLevelType w:val="multilevel"/>
+    <w:tmpl w:val="7FF09A10"/>
+    <w:lvl w:ilvl="0">
+      <w:start w:val="1"/>
+      <w:numFmt w:val="decimal"/>
+      <w:lvlText w:val="%1."/>
+      <w:lvlJc w:val="left"/>
+      <w:pPr>
+        <w:tabs>
+          <w:tab w:val="num" w:pos="720"/>
+        </w:tabs>
+        <w:ind w:left="720" w:hanging="360"/>
+      </w:pPr>
+    </w:lvl>
+    <w:lvl w:ilvl="1" w:tentative="1">
+      <w:start w:val="1"/>
+      <w:numFmt w:val="decimal"/>
+      <w:lvlText w:val="%2."/>
+      <w:lvlJc w:val="left"/>
+      <w:pPr>
+        <w:tabs>
+          <w:tab w:val="num" w:pos="1440"/>
+        </w:tabs>
+        <w:ind w:left="1440" w:hanging="360"/>
+      </w:pPr>
+    </w:lvl>
+    <w:lvl w:ilvl="2" w:tentative="1">
+      <w:start w:val="1"/>
+      <w:numFmt w:val="decimal"/>
+      <w:lvlText w:val="%3."/>
+      <w:lvlJc w:val="left"/>
+      <w:pPr>
+        <w:tabs>
+          <w:tab w:val="num" w:pos="2160"/>
+        </w:tabs>
+        <w:ind w:left="2160" w:hanging="360"/>
+      </w:pPr>
+    </w:lvl>
+    <w:lvl w:ilvl="3" w:tentative="1">
+      <w:start w:val="1"/>
+      <w:numFmt w:val="decimal"/>
+      <w:lvlText w:val="%4."/>
+      <w:lvlJc w:val="left"/>
+      <w:pPr>
+        <w:tabs>
+          <w:tab w:val="num" w:pos="2880"/>
+        </w:tabs>
+        <w:ind w:left="2880" w:hanging="360"/>
+      </w:pPr>
+    </w:lvl>
+    <w:lvl w:ilvl="4" w:tentative="1">
+      <w:start w:val="1"/>
+      <w:numFmt w:val="decimal"/>
+      <w:lvlText w:val="%5."/>
+      <w:lvlJc w:val="left"/>
+      <w:pPr>
+        <w:tabs>
+          <w:tab w:val="num" w:pos="3600"/>
+        </w:tabs>
+        <w:ind w:left="3600" w:hanging="360"/>
+      </w:pPr>
+    </w:lvl>
+    <w:lvl w:ilvl="5" w:tentative="1">
+      <w:start w:val="1"/>
+      <w:numFmt w:val="decimal"/>
+      <w:lvlText w:val="%6."/>
+      <w:lvlJc w:val="left"/>
+      <w:pPr>
+        <w:tabs>
+          <w:tab w:val="num" w:pos="4320"/>
+        </w:tabs>
+        <w:ind w:left="4320" w:hanging="360"/>
+      </w:pPr>
+    </w:lvl>
+    <w:lvl w:ilvl="6" w:tentative="1">
+      <w:start w:val="1"/>
+      <w:numFmt w:val="decimal"/>
+      <w:lvlText w:val="%7."/>
+      <w:lvlJc w:val="left"/>
+      <w:pPr>
+        <w:tabs>
+          <w:tab w:val="num" w:pos="5040"/>
+        </w:tabs>
+        <w:ind w:left="5040" w:hanging="360"/>
+      </w:pPr>
+    </w:lvl>
+    <w:lvl w:ilvl="7" w:tentative="1">
+      <w:start w:val="1"/>
+      <w:numFmt w:val="decimal"/>
+      <w:lvlText w:val="%8."/>
+      <w:lvlJc w:val="left"/>
+      <w:pPr>
+        <w:tabs>
+          <w:tab w:val="num" w:pos="5760"/>
+        </w:tabs>
+        <w:ind w:left="5760" w:hanging="360"/>
+      </w:pPr>
+    </w:lvl>
+    <w:lvl w:ilvl="8" w:tentative="1">
+      <w:start w:val="1"/>
+      <w:numFmt w:val="decimal"/>
+      <w:lvlText w:val="%9."/>
+      <w:lvlJc w:val="left"/>
+      <w:pPr>
+        <w:tabs>
+          <w:tab w:val="num" w:pos="6480"/>
+        </w:tabs>
+        <w:ind w:left="6480" w:hanging="360"/>
+      </w:pPr>
+    </w:lvl>
+  </w:abstractNum>
+  <w:abstractNum w:abstractNumId="14" w15:restartNumberingAfterBreak="0">
     <w:nsid w:val="71995BBE"/>
     <w:multiLevelType w:val="multilevel"/>
     <w:tmpl w:val="A9E8C570"/>
@@ -4505,7 +5794,7 @@
       </w:rPr>
     </w:lvl>
   </w:abstractNum>
-  <w:abstractNum w:abstractNumId="10" w15:restartNumberingAfterBreak="0">
+  <w:abstractNum w:abstractNumId="15" w15:restartNumberingAfterBreak="0">
     <w:nsid w:val="79E52742"/>
     <w:multiLevelType w:val="multilevel"/>
     <w:tmpl w:val="6DE679C6"/>
@@ -4654,7 +5943,7 @@
       </w:rPr>
     </w:lvl>
   </w:abstractNum>
-  <w:abstractNum w:abstractNumId="11" w15:restartNumberingAfterBreak="0">
+  <w:abstractNum w:abstractNumId="16" w15:restartNumberingAfterBreak="0">
     <w:nsid w:val="7C022F32"/>
     <w:multiLevelType w:val="multilevel"/>
     <w:tmpl w:val="885CD7EC"/>
@@ -4770,41 +6059,208 @@
       </w:pPr>
     </w:lvl>
   </w:abstractNum>
+  <w:abstractNum w:abstractNumId="17" w15:restartNumberingAfterBreak="0">
+    <w:nsid w:val="7F8D2626"/>
+    <w:multiLevelType w:val="multilevel"/>
+    <w:tmpl w:val="56A690D8"/>
+    <w:lvl w:ilvl="0">
+      <w:start w:val="1"/>
+      <w:numFmt w:val="bullet"/>
+      <w:lvlText w:val=""/>
+      <w:lvlJc w:val="left"/>
+      <w:pPr>
+        <w:tabs>
+          <w:tab w:val="num" w:pos="1080"/>
+        </w:tabs>
+        <w:ind w:left="1080" w:hanging="360"/>
+      </w:pPr>
+      <w:rPr>
+        <w:rFonts w:ascii="Symbol" w:hAnsi="Symbol" w:hint="default"/>
+        <w:sz w:val="20"/>
+      </w:rPr>
+    </w:lvl>
+    <w:lvl w:ilvl="1" w:tentative="1">
+      <w:start w:val="1"/>
+      <w:numFmt w:val="bullet"/>
+      <w:lvlText w:val="o"/>
+      <w:lvlJc w:val="left"/>
+      <w:pPr>
+        <w:tabs>
+          <w:tab w:val="num" w:pos="1800"/>
+        </w:tabs>
+        <w:ind w:left="1800" w:hanging="360"/>
+      </w:pPr>
+      <w:rPr>
+        <w:rFonts w:ascii="Courier New" w:hAnsi="Courier New" w:hint="default"/>
+        <w:sz w:val="20"/>
+      </w:rPr>
+    </w:lvl>
+    <w:lvl w:ilvl="2" w:tentative="1">
+      <w:start w:val="1"/>
+      <w:numFmt w:val="bullet"/>
+      <w:lvlText w:val=""/>
+      <w:lvlJc w:val="left"/>
+      <w:pPr>
+        <w:tabs>
+          <w:tab w:val="num" w:pos="2520"/>
+        </w:tabs>
+        <w:ind w:left="2520" w:hanging="360"/>
+      </w:pPr>
+      <w:rPr>
+        <w:rFonts w:ascii="Wingdings" w:hAnsi="Wingdings" w:hint="default"/>
+        <w:sz w:val="20"/>
+      </w:rPr>
+    </w:lvl>
+    <w:lvl w:ilvl="3" w:tentative="1">
+      <w:start w:val="1"/>
+      <w:numFmt w:val="bullet"/>
+      <w:lvlText w:val=""/>
+      <w:lvlJc w:val="left"/>
+      <w:pPr>
+        <w:tabs>
+          <w:tab w:val="num" w:pos="3240"/>
+        </w:tabs>
+        <w:ind w:left="3240" w:hanging="360"/>
+      </w:pPr>
+      <w:rPr>
+        <w:rFonts w:ascii="Wingdings" w:hAnsi="Wingdings" w:hint="default"/>
+        <w:sz w:val="20"/>
+      </w:rPr>
+    </w:lvl>
+    <w:lvl w:ilvl="4" w:tentative="1">
+      <w:start w:val="1"/>
+      <w:numFmt w:val="bullet"/>
+      <w:lvlText w:val=""/>
+      <w:lvlJc w:val="left"/>
+      <w:pPr>
+        <w:tabs>
+          <w:tab w:val="num" w:pos="3960"/>
+        </w:tabs>
+        <w:ind w:left="3960" w:hanging="360"/>
+      </w:pPr>
+      <w:rPr>
+        <w:rFonts w:ascii="Wingdings" w:hAnsi="Wingdings" w:hint="default"/>
+        <w:sz w:val="20"/>
+      </w:rPr>
+    </w:lvl>
+    <w:lvl w:ilvl="5" w:tentative="1">
+      <w:start w:val="1"/>
+      <w:numFmt w:val="bullet"/>
+      <w:lvlText w:val=""/>
+      <w:lvlJc w:val="left"/>
+      <w:pPr>
+        <w:tabs>
+          <w:tab w:val="num" w:pos="4680"/>
+        </w:tabs>
+        <w:ind w:left="4680" w:hanging="360"/>
+      </w:pPr>
+      <w:rPr>
+        <w:rFonts w:ascii="Wingdings" w:hAnsi="Wingdings" w:hint="default"/>
+        <w:sz w:val="20"/>
+      </w:rPr>
+    </w:lvl>
+    <w:lvl w:ilvl="6" w:tentative="1">
+      <w:start w:val="1"/>
+      <w:numFmt w:val="bullet"/>
+      <w:lvlText w:val=""/>
+      <w:lvlJc w:val="left"/>
+      <w:pPr>
+        <w:tabs>
+          <w:tab w:val="num" w:pos="5400"/>
+        </w:tabs>
+        <w:ind w:left="5400" w:hanging="360"/>
+      </w:pPr>
+      <w:rPr>
+        <w:rFonts w:ascii="Wingdings" w:hAnsi="Wingdings" w:hint="default"/>
+        <w:sz w:val="20"/>
+      </w:rPr>
+    </w:lvl>
+    <w:lvl w:ilvl="7" w:tentative="1">
+      <w:start w:val="1"/>
+      <w:numFmt w:val="bullet"/>
+      <w:lvlText w:val=""/>
+      <w:lvlJc w:val="left"/>
+      <w:pPr>
+        <w:tabs>
+          <w:tab w:val="num" w:pos="6120"/>
+        </w:tabs>
+        <w:ind w:left="6120" w:hanging="360"/>
+      </w:pPr>
+      <w:rPr>
+        <w:rFonts w:ascii="Wingdings" w:hAnsi="Wingdings" w:hint="default"/>
+        <w:sz w:val="20"/>
+      </w:rPr>
+    </w:lvl>
+    <w:lvl w:ilvl="8" w:tentative="1">
+      <w:start w:val="1"/>
+      <w:numFmt w:val="bullet"/>
+      <w:lvlText w:val=""/>
+      <w:lvlJc w:val="left"/>
+      <w:pPr>
+        <w:tabs>
+          <w:tab w:val="num" w:pos="6840"/>
+        </w:tabs>
+        <w:ind w:left="6840" w:hanging="360"/>
+      </w:pPr>
+      <w:rPr>
+        <w:rFonts w:ascii="Wingdings" w:hAnsi="Wingdings" w:hint="default"/>
+        <w:sz w:val="20"/>
+      </w:rPr>
+    </w:lvl>
+  </w:abstractNum>
   <w:num w:numId="1">
+    <w:abstractNumId w:val="7"/>
+  </w:num>
+  <w:num w:numId="2">
+    <w:abstractNumId w:val="12"/>
+  </w:num>
+  <w:num w:numId="3">
     <w:abstractNumId w:val="5"/>
   </w:num>
-  <w:num w:numId="2">
-    <w:abstractNumId w:val="8"/>
-  </w:num>
-  <w:num w:numId="3">
-    <w:abstractNumId w:val="4"/>
-  </w:num>
   <w:num w:numId="4">
-    <w:abstractNumId w:val="11"/>
+    <w:abstractNumId w:val="16"/>
   </w:num>
   <w:num w:numId="5">
-    <w:abstractNumId w:val="9"/>
+    <w:abstractNumId w:val="14"/>
   </w:num>
   <w:num w:numId="6">
-    <w:abstractNumId w:val="6"/>
+    <w:abstractNumId w:val="10"/>
   </w:num>
   <w:num w:numId="7">
-    <w:abstractNumId w:val="2"/>
+    <w:abstractNumId w:val="3"/>
   </w:num>
   <w:num w:numId="8">
-    <w:abstractNumId w:val="7"/>
+    <w:abstractNumId w:val="11"/>
   </w:num>
   <w:num w:numId="9">
     <w:abstractNumId w:val="1"/>
   </w:num>
   <w:num w:numId="10">
-    <w:abstractNumId w:val="10"/>
+    <w:abstractNumId w:val="15"/>
   </w:num>
   <w:num w:numId="11">
     <w:abstractNumId w:val="0"/>
   </w:num>
   <w:num w:numId="12">
-    <w:abstractNumId w:val="3"/>
+    <w:abstractNumId w:val="4"/>
+  </w:num>
+  <w:num w:numId="13">
+    <w:abstractNumId w:val="9"/>
+  </w:num>
+  <w:num w:numId="14">
+    <w:abstractNumId w:val="17"/>
+  </w:num>
+  <w:num w:numId="15">
+    <w:abstractNumId w:val="2"/>
+  </w:num>
+  <w:num w:numId="16">
+    <w:abstractNumId w:val="8"/>
+  </w:num>
+  <w:num w:numId="17">
+    <w:abstractNumId w:val="13"/>
+  </w:num>
+  <w:num w:numId="18">
+    <w:abstractNumId w:val="6"/>
   </w:num>
 </w:numbering>
 </file>

</xml_diff>

<commit_message>
Added new Task-9 and Project-3 and modified Task List.docx
</commit_message>
<xml_diff>
--- a/CSS/Task List.docx
+++ b/CSS/Task List.docx
@@ -617,23 +617,7 @@
         <w:rPr>
           <w:rFonts w:ascii="Times New Roman" w:eastAsia="Times New Roman" w:hAnsi="Times New Roman" w:cs="Times New Roman"/>
         </w:rPr>
-        <w:t>    &lt;</w:t>
-      </w:r>
-      <w:proofErr w:type="spellStart"/>
-      <w:proofErr w:type="gramStart"/>
-      <w:r>
-        <w:rPr>
-          <w:rFonts w:ascii="Times New Roman" w:eastAsia="Times New Roman" w:hAnsi="Times New Roman" w:cs="Times New Roman"/>
-        </w:rPr>
-        <w:t>ul</w:t>
-      </w:r>
-      <w:proofErr w:type="spellEnd"/>
-      <w:proofErr w:type="gramEnd"/>
-      <w:r>
-        <w:rPr>
-          <w:rFonts w:ascii="Times New Roman" w:eastAsia="Times New Roman" w:hAnsi="Times New Roman" w:cs="Times New Roman"/>
-        </w:rPr>
-        <w:t>&gt;</w:t>
+        <w:t>    &lt;ul&gt;</w:t>
       </w:r>
     </w:p>
     <w:p>
@@ -647,21 +631,7 @@
         <w:rPr>
           <w:rFonts w:ascii="Times New Roman" w:eastAsia="Times New Roman" w:hAnsi="Times New Roman" w:cs="Times New Roman"/>
         </w:rPr>
-        <w:t>        &lt;</w:t>
-      </w:r>
-      <w:proofErr w:type="gramStart"/>
-      <w:r>
-        <w:rPr>
-          <w:rFonts w:ascii="Times New Roman" w:eastAsia="Times New Roman" w:hAnsi="Times New Roman" w:cs="Times New Roman"/>
-        </w:rPr>
-        <w:t>li&gt;</w:t>
-      </w:r>
-      <w:proofErr w:type="gramEnd"/>
-      <w:r>
-        <w:rPr>
-          <w:rFonts w:ascii="Times New Roman" w:eastAsia="Times New Roman" w:hAnsi="Times New Roman" w:cs="Times New Roman"/>
-        </w:rPr>
-        <w:t>Africa&lt;/li&gt;</w:t>
+        <w:t>        &lt;li&gt;Africa&lt;/li&gt;</w:t>
       </w:r>
     </w:p>
     <w:p>
@@ -675,21 +645,7 @@
         <w:rPr>
           <w:rFonts w:ascii="Times New Roman" w:eastAsia="Times New Roman" w:hAnsi="Times New Roman" w:cs="Times New Roman"/>
         </w:rPr>
-        <w:t>        &lt;</w:t>
-      </w:r>
-      <w:proofErr w:type="gramStart"/>
-      <w:r>
-        <w:rPr>
-          <w:rFonts w:ascii="Times New Roman" w:eastAsia="Times New Roman" w:hAnsi="Times New Roman" w:cs="Times New Roman"/>
-        </w:rPr>
-        <w:t>li&gt;</w:t>
-      </w:r>
-      <w:proofErr w:type="gramEnd"/>
-      <w:r>
-        <w:rPr>
-          <w:rFonts w:ascii="Times New Roman" w:eastAsia="Times New Roman" w:hAnsi="Times New Roman" w:cs="Times New Roman"/>
-        </w:rPr>
-        <w:t>Antarctica&lt;/li&gt;</w:t>
+        <w:t>        &lt;li&gt;Antarctica&lt;/li&gt;</w:t>
       </w:r>
     </w:p>
     <w:p>
@@ -703,21 +659,7 @@
         <w:rPr>
           <w:rFonts w:ascii="Times New Roman" w:eastAsia="Times New Roman" w:hAnsi="Times New Roman" w:cs="Times New Roman"/>
         </w:rPr>
-        <w:t>        &lt;</w:t>
-      </w:r>
-      <w:proofErr w:type="gramStart"/>
-      <w:r>
-        <w:rPr>
-          <w:rFonts w:ascii="Times New Roman" w:eastAsia="Times New Roman" w:hAnsi="Times New Roman" w:cs="Times New Roman"/>
-        </w:rPr>
-        <w:t>li&gt;</w:t>
-      </w:r>
-      <w:proofErr w:type="gramEnd"/>
-      <w:r>
-        <w:rPr>
-          <w:rFonts w:ascii="Times New Roman" w:eastAsia="Times New Roman" w:hAnsi="Times New Roman" w:cs="Times New Roman"/>
-        </w:rPr>
-        <w:t>Asia&lt;/li&gt;</w:t>
+        <w:t>        &lt;li&gt;Asia&lt;/li&gt;</w:t>
       </w:r>
     </w:p>
     <w:p>
@@ -731,21 +673,7 @@
         <w:rPr>
           <w:rFonts w:ascii="Times New Roman" w:eastAsia="Times New Roman" w:hAnsi="Times New Roman" w:cs="Times New Roman"/>
         </w:rPr>
-        <w:t>        &lt;</w:t>
-      </w:r>
-      <w:proofErr w:type="gramStart"/>
-      <w:r>
-        <w:rPr>
-          <w:rFonts w:ascii="Times New Roman" w:eastAsia="Times New Roman" w:hAnsi="Times New Roman" w:cs="Times New Roman"/>
-        </w:rPr>
-        <w:t>li&gt;</w:t>
-      </w:r>
-      <w:proofErr w:type="gramEnd"/>
-      <w:r>
-        <w:rPr>
-          <w:rFonts w:ascii="Times New Roman" w:eastAsia="Times New Roman" w:hAnsi="Times New Roman" w:cs="Times New Roman"/>
-        </w:rPr>
-        <w:t>Australia&lt;/li&gt;</w:t>
+        <w:t>        &lt;li&gt;Australia&lt;/li&gt;</w:t>
       </w:r>
     </w:p>
     <w:p>
@@ -759,21 +687,7 @@
         <w:rPr>
           <w:rFonts w:ascii="Times New Roman" w:eastAsia="Times New Roman" w:hAnsi="Times New Roman" w:cs="Times New Roman"/>
         </w:rPr>
-        <w:t>        &lt;</w:t>
-      </w:r>
-      <w:proofErr w:type="gramStart"/>
-      <w:r>
-        <w:rPr>
-          <w:rFonts w:ascii="Times New Roman" w:eastAsia="Times New Roman" w:hAnsi="Times New Roman" w:cs="Times New Roman"/>
-        </w:rPr>
-        <w:t>li&gt;</w:t>
-      </w:r>
-      <w:proofErr w:type="gramEnd"/>
-      <w:r>
-        <w:rPr>
-          <w:rFonts w:ascii="Times New Roman" w:eastAsia="Times New Roman" w:hAnsi="Times New Roman" w:cs="Times New Roman"/>
-        </w:rPr>
-        <w:t>Europe&lt;/li&gt;</w:t>
+        <w:t>        &lt;li&gt;Europe&lt;/li&gt;</w:t>
       </w:r>
     </w:p>
     <w:p>
@@ -787,21 +701,7 @@
         <w:rPr>
           <w:rFonts w:ascii="Times New Roman" w:eastAsia="Times New Roman" w:hAnsi="Times New Roman" w:cs="Times New Roman"/>
         </w:rPr>
-        <w:t>        &lt;</w:t>
-      </w:r>
-      <w:proofErr w:type="gramStart"/>
-      <w:r>
-        <w:rPr>
-          <w:rFonts w:ascii="Times New Roman" w:eastAsia="Times New Roman" w:hAnsi="Times New Roman" w:cs="Times New Roman"/>
-        </w:rPr>
-        <w:t>li&gt;</w:t>
-      </w:r>
-      <w:proofErr w:type="gramEnd"/>
-      <w:r>
-        <w:rPr>
-          <w:rFonts w:ascii="Times New Roman" w:eastAsia="Times New Roman" w:hAnsi="Times New Roman" w:cs="Times New Roman"/>
-        </w:rPr>
-        <w:t>North America&lt;/li&gt;</w:t>
+        <w:t>        &lt;li&gt;North America&lt;/li&gt;</w:t>
       </w:r>
     </w:p>
     <w:p>
@@ -815,21 +715,7 @@
         <w:rPr>
           <w:rFonts w:ascii="Times New Roman" w:eastAsia="Times New Roman" w:hAnsi="Times New Roman" w:cs="Times New Roman"/>
         </w:rPr>
-        <w:t>        &lt;</w:t>
-      </w:r>
-      <w:proofErr w:type="gramStart"/>
-      <w:r>
-        <w:rPr>
-          <w:rFonts w:ascii="Times New Roman" w:eastAsia="Times New Roman" w:hAnsi="Times New Roman" w:cs="Times New Roman"/>
-        </w:rPr>
-        <w:t>li&gt;</w:t>
-      </w:r>
-      <w:proofErr w:type="gramEnd"/>
-      <w:r>
-        <w:rPr>
-          <w:rFonts w:ascii="Times New Roman" w:eastAsia="Times New Roman" w:hAnsi="Times New Roman" w:cs="Times New Roman"/>
-        </w:rPr>
-        <w:t>South America&lt;/li&gt;</w:t>
+        <w:t>        &lt;li&gt;South America&lt;/li&gt;</w:t>
       </w:r>
     </w:p>
     <w:p>
@@ -843,21 +729,7 @@
         <w:rPr>
           <w:rFonts w:ascii="Times New Roman" w:eastAsia="Times New Roman" w:hAnsi="Times New Roman" w:cs="Times New Roman"/>
         </w:rPr>
-        <w:t>    &lt;/</w:t>
-      </w:r>
-      <w:proofErr w:type="spellStart"/>
-      <w:r>
-        <w:rPr>
-          <w:rFonts w:ascii="Times New Roman" w:eastAsia="Times New Roman" w:hAnsi="Times New Roman" w:cs="Times New Roman"/>
-        </w:rPr>
-        <w:t>ul</w:t>
-      </w:r>
-      <w:proofErr w:type="spellEnd"/>
-      <w:r>
-        <w:rPr>
-          <w:rFonts w:ascii="Times New Roman" w:eastAsia="Times New Roman" w:hAnsi="Times New Roman" w:cs="Times New Roman"/>
-        </w:rPr>
-        <w:t>&gt;</w:t>
+        <w:t>    &lt;/ul&gt;</w:t>
       </w:r>
     </w:p>
     <w:p>
@@ -871,21 +743,7 @@
         <w:rPr>
           <w:rFonts w:ascii="Times New Roman" w:eastAsia="Times New Roman" w:hAnsi="Times New Roman" w:cs="Times New Roman"/>
         </w:rPr>
-        <w:t xml:space="preserve">    &lt;h2&gt;Oceans </w:t>
-      </w:r>
-      <w:proofErr w:type="gramStart"/>
-      <w:r>
-        <w:rPr>
-          <w:rFonts w:ascii="Times New Roman" w:eastAsia="Times New Roman" w:hAnsi="Times New Roman" w:cs="Times New Roman"/>
-        </w:rPr>
-        <w:t>By</w:t>
-      </w:r>
-      <w:proofErr w:type="gramEnd"/>
-      <w:r>
-        <w:rPr>
-          <w:rFonts w:ascii="Times New Roman" w:eastAsia="Times New Roman" w:hAnsi="Times New Roman" w:cs="Times New Roman"/>
-        </w:rPr>
-        <w:t xml:space="preserve"> Size </w:t>
+        <w:t xml:space="preserve">    &lt;h2&gt;Oceans By Size </w:t>
       </w:r>
       <w:r>
         <w:rPr>
@@ -911,23 +769,7 @@
         <w:rPr>
           <w:rFonts w:ascii="Times New Roman" w:eastAsia="Times New Roman" w:hAnsi="Times New Roman" w:cs="Times New Roman"/>
         </w:rPr>
-        <w:t>    &lt;</w:t>
-      </w:r>
-      <w:proofErr w:type="spellStart"/>
-      <w:proofErr w:type="gramStart"/>
-      <w:r>
-        <w:rPr>
-          <w:rFonts w:ascii="Times New Roman" w:eastAsia="Times New Roman" w:hAnsi="Times New Roman" w:cs="Times New Roman"/>
-        </w:rPr>
-        <w:t>ol</w:t>
-      </w:r>
-      <w:proofErr w:type="spellEnd"/>
-      <w:proofErr w:type="gramEnd"/>
-      <w:r>
-        <w:rPr>
-          <w:rFonts w:ascii="Times New Roman" w:eastAsia="Times New Roman" w:hAnsi="Times New Roman" w:cs="Times New Roman"/>
-        </w:rPr>
-        <w:t>&gt;</w:t>
+        <w:t>    &lt;ol&gt;</w:t>
       </w:r>
     </w:p>
     <w:p>
@@ -941,21 +783,7 @@
         <w:rPr>
           <w:rFonts w:ascii="Times New Roman" w:eastAsia="Times New Roman" w:hAnsi="Times New Roman" w:cs="Times New Roman"/>
         </w:rPr>
-        <w:t>        &lt;</w:t>
-      </w:r>
-      <w:proofErr w:type="gramStart"/>
-      <w:r>
-        <w:rPr>
-          <w:rFonts w:ascii="Times New Roman" w:eastAsia="Times New Roman" w:hAnsi="Times New Roman" w:cs="Times New Roman"/>
-        </w:rPr>
-        <w:t>li&gt;</w:t>
-      </w:r>
-      <w:proofErr w:type="gramEnd"/>
-      <w:r>
-        <w:rPr>
-          <w:rFonts w:ascii="Times New Roman" w:eastAsia="Times New Roman" w:hAnsi="Times New Roman" w:cs="Times New Roman"/>
-        </w:rPr>
-        <w:t>Pacific&lt;/li&gt;</w:t>
+        <w:t>        &lt;li&gt;Pacific&lt;/li&gt;</w:t>
       </w:r>
     </w:p>
     <w:p>
@@ -969,21 +797,7 @@
         <w:rPr>
           <w:rFonts w:ascii="Times New Roman" w:eastAsia="Times New Roman" w:hAnsi="Times New Roman" w:cs="Times New Roman"/>
         </w:rPr>
-        <w:t>        &lt;</w:t>
-      </w:r>
-      <w:proofErr w:type="gramStart"/>
-      <w:r>
-        <w:rPr>
-          <w:rFonts w:ascii="Times New Roman" w:eastAsia="Times New Roman" w:hAnsi="Times New Roman" w:cs="Times New Roman"/>
-        </w:rPr>
-        <w:t>li&gt;</w:t>
-      </w:r>
-      <w:proofErr w:type="gramEnd"/>
-      <w:r>
-        <w:rPr>
-          <w:rFonts w:ascii="Times New Roman" w:eastAsia="Times New Roman" w:hAnsi="Times New Roman" w:cs="Times New Roman"/>
-        </w:rPr>
-        <w:t>Atlantic&lt;/li&gt;</w:t>
+        <w:t>        &lt;li&gt;Atlantic&lt;/li&gt;</w:t>
       </w:r>
     </w:p>
     <w:p>
@@ -997,21 +811,7 @@
         <w:rPr>
           <w:rFonts w:ascii="Times New Roman" w:eastAsia="Times New Roman" w:hAnsi="Times New Roman" w:cs="Times New Roman"/>
         </w:rPr>
-        <w:t>        &lt;</w:t>
-      </w:r>
-      <w:proofErr w:type="gramStart"/>
-      <w:r>
-        <w:rPr>
-          <w:rFonts w:ascii="Times New Roman" w:eastAsia="Times New Roman" w:hAnsi="Times New Roman" w:cs="Times New Roman"/>
-        </w:rPr>
-        <w:t>li&gt;</w:t>
-      </w:r>
-      <w:proofErr w:type="gramEnd"/>
-      <w:r>
-        <w:rPr>
-          <w:rFonts w:ascii="Times New Roman" w:eastAsia="Times New Roman" w:hAnsi="Times New Roman" w:cs="Times New Roman"/>
-        </w:rPr>
-        <w:t>Indian&lt;/li&gt;</w:t>
+        <w:t>        &lt;li&gt;Indian&lt;/li&gt;</w:t>
       </w:r>
     </w:p>
     <w:p>
@@ -1025,21 +825,7 @@
         <w:rPr>
           <w:rFonts w:ascii="Times New Roman" w:eastAsia="Times New Roman" w:hAnsi="Times New Roman" w:cs="Times New Roman"/>
         </w:rPr>
-        <w:t>        &lt;</w:t>
-      </w:r>
-      <w:proofErr w:type="gramStart"/>
-      <w:r>
-        <w:rPr>
-          <w:rFonts w:ascii="Times New Roman" w:eastAsia="Times New Roman" w:hAnsi="Times New Roman" w:cs="Times New Roman"/>
-        </w:rPr>
-        <w:t>li&gt;</w:t>
-      </w:r>
-      <w:proofErr w:type="gramEnd"/>
-      <w:r>
-        <w:rPr>
-          <w:rFonts w:ascii="Times New Roman" w:eastAsia="Times New Roman" w:hAnsi="Times New Roman" w:cs="Times New Roman"/>
-        </w:rPr>
-        <w:t>Antarctic/Southern&lt;/li&gt;</w:t>
+        <w:t>        &lt;li&gt;Antarctic/Southern&lt;/li&gt;</w:t>
       </w:r>
     </w:p>
     <w:p>
@@ -1053,21 +839,7 @@
         <w:rPr>
           <w:rFonts w:ascii="Times New Roman" w:eastAsia="Times New Roman" w:hAnsi="Times New Roman" w:cs="Times New Roman"/>
         </w:rPr>
-        <w:t>        &lt;</w:t>
-      </w:r>
-      <w:proofErr w:type="gramStart"/>
-      <w:r>
-        <w:rPr>
-          <w:rFonts w:ascii="Times New Roman" w:eastAsia="Times New Roman" w:hAnsi="Times New Roman" w:cs="Times New Roman"/>
-        </w:rPr>
-        <w:t>li&gt;</w:t>
-      </w:r>
-      <w:proofErr w:type="gramEnd"/>
-      <w:r>
-        <w:rPr>
-          <w:rFonts w:ascii="Times New Roman" w:eastAsia="Times New Roman" w:hAnsi="Times New Roman" w:cs="Times New Roman"/>
-        </w:rPr>
-        <w:t>Arctic&lt;/li&gt;</w:t>
+        <w:t>        &lt;li&gt;Arctic&lt;/li&gt;</w:t>
       </w:r>
     </w:p>
     <w:p>
@@ -1081,21 +853,7 @@
         <w:rPr>
           <w:rFonts w:ascii="Times New Roman" w:eastAsia="Times New Roman" w:hAnsi="Times New Roman" w:cs="Times New Roman"/>
         </w:rPr>
-        <w:t>    &lt;/</w:t>
-      </w:r>
-      <w:proofErr w:type="spellStart"/>
-      <w:r>
-        <w:rPr>
-          <w:rFonts w:ascii="Times New Roman" w:eastAsia="Times New Roman" w:hAnsi="Times New Roman" w:cs="Times New Roman"/>
-        </w:rPr>
-        <w:t>ol</w:t>
-      </w:r>
-      <w:proofErr w:type="spellEnd"/>
-      <w:r>
-        <w:rPr>
-          <w:rFonts w:ascii="Times New Roman" w:eastAsia="Times New Roman" w:hAnsi="Times New Roman" w:cs="Times New Roman"/>
-        </w:rPr>
-        <w:t>&gt;</w:t>
+        <w:t>    &lt;/ol&gt;</w:t>
       </w:r>
     </w:p>
     <w:p>
@@ -1128,17 +886,8 @@
           <w:sz w:val="22"/>
           <w:szCs w:val="22"/>
         </w:rPr>
-        <w:t> </w:t>
-      </w:r>
-      <w:proofErr w:type="gramStart"/>
-      <w:r>
-        <w:rPr>
-          <w:sz w:val="22"/>
-          <w:szCs w:val="22"/>
-        </w:rPr>
-        <w:t>file:</w:t>
-      </w:r>
-      <w:proofErr w:type="gramEnd"/>
+        <w:t> file:</w:t>
+      </w:r>
     </w:p>
     <w:p>
       <w:pPr>
@@ -1160,7 +909,6 @@
         </w:rPr>
         <w:t>Select both the </w:t>
       </w:r>
-      <w:proofErr w:type="spellStart"/>
       <w:r>
         <w:rPr>
           <w:rStyle w:val="HTMLCode"/>
@@ -1170,7 +918,6 @@
         </w:rPr>
         <w:t>ul</w:t>
       </w:r>
-      <w:proofErr w:type="spellEnd"/>
       <w:r>
         <w:rPr>
           <w:sz w:val="22"/>
@@ -1178,7 +925,6 @@
         </w:rPr>
         <w:t> and </w:t>
       </w:r>
-      <w:proofErr w:type="spellStart"/>
       <w:r>
         <w:rPr>
           <w:rStyle w:val="HTMLCode"/>
@@ -1188,7 +934,6 @@
         </w:rPr>
         <w:t>ol</w:t>
       </w:r>
-      <w:proofErr w:type="spellEnd"/>
       <w:r>
         <w:rPr>
           <w:sz w:val="22"/>
@@ -1281,7 +1026,6 @@
         </w:rPr>
         <w:t>Select the </w:t>
       </w:r>
-      <w:proofErr w:type="spellStart"/>
       <w:r>
         <w:rPr>
           <w:rStyle w:val="HTMLCode"/>
@@ -1291,7 +1035,6 @@
         </w:rPr>
         <w:t>ul</w:t>
       </w:r>
-      <w:proofErr w:type="spellEnd"/>
       <w:r>
         <w:rPr>
           <w:sz w:val="22"/>
@@ -1315,7 +1058,6 @@
         </w:rPr>
         <w:t> of </w:t>
       </w:r>
-      <w:proofErr w:type="spellStart"/>
       <w:r>
         <w:rPr>
           <w:rStyle w:val="HTMLCode"/>
@@ -1325,7 +1067,6 @@
         </w:rPr>
         <w:t>lightgreen</w:t>
       </w:r>
-      <w:proofErr w:type="spellEnd"/>
       <w:r>
         <w:rPr>
           <w:sz w:val="22"/>
@@ -1354,7 +1095,6 @@
         </w:rPr>
         <w:t>Select the </w:t>
       </w:r>
-      <w:proofErr w:type="spellStart"/>
       <w:r>
         <w:rPr>
           <w:rStyle w:val="HTMLCode"/>
@@ -1364,7 +1104,6 @@
         </w:rPr>
         <w:t>ol</w:t>
       </w:r>
-      <w:proofErr w:type="spellEnd"/>
       <w:r>
         <w:rPr>
           <w:sz w:val="22"/>
@@ -1388,7 +1127,6 @@
         </w:rPr>
         <w:t> of </w:t>
       </w:r>
-      <w:proofErr w:type="spellStart"/>
       <w:r>
         <w:rPr>
           <w:rStyle w:val="HTMLCode"/>
@@ -1398,7 +1136,6 @@
         </w:rPr>
         <w:t>skyblue</w:t>
       </w:r>
-      <w:proofErr w:type="spellEnd"/>
       <w:r>
         <w:rPr>
           <w:sz w:val="22"/>
@@ -1491,7 +1228,6 @@
         </w:rPr>
         <w:t> list item inside the </w:t>
       </w:r>
-      <w:proofErr w:type="spellStart"/>
       <w:r>
         <w:rPr>
           <w:rStyle w:val="HTMLCode"/>
@@ -1501,7 +1237,6 @@
         </w:rPr>
         <w:t>ul</w:t>
       </w:r>
-      <w:proofErr w:type="spellEnd"/>
       <w:r>
         <w:rPr>
           <w:sz w:val="22"/>
@@ -1594,7 +1329,6 @@
         </w:rPr>
         <w:t> list item inside the </w:t>
       </w:r>
-      <w:proofErr w:type="spellStart"/>
       <w:r>
         <w:rPr>
           <w:rStyle w:val="HTMLCode"/>
@@ -1604,7 +1338,6 @@
         </w:rPr>
         <w:t>ol</w:t>
       </w:r>
-      <w:proofErr w:type="spellEnd"/>
       <w:r>
         <w:rPr>
           <w:sz w:val="22"/>
@@ -2016,8 +1749,6 @@
         </w:rPr>
         <w:t xml:space="preserve">se at least one named color, one </w:t>
       </w:r>
-      <w:proofErr w:type="spellStart"/>
-      <w:proofErr w:type="gramStart"/>
       <w:r>
         <w:rPr>
           <w:rStyle w:val="HTMLCode"/>
@@ -2025,19 +1756,8 @@
           <w:sz w:val="22"/>
           <w:szCs w:val="22"/>
         </w:rPr>
-        <w:t>rgb</w:t>
-      </w:r>
-      <w:proofErr w:type="spellEnd"/>
-      <w:r>
-        <w:rPr>
-          <w:rStyle w:val="HTMLCode"/>
-          <w:rFonts w:ascii="Times New Roman" w:eastAsiaTheme="minorHAnsi" w:hAnsi="Times New Roman" w:cs="Times New Roman"/>
-          <w:sz w:val="22"/>
-          <w:szCs w:val="22"/>
-        </w:rPr>
-        <w:t>(</w:t>
-      </w:r>
-      <w:proofErr w:type="gramEnd"/>
+        <w:t>rgb(</w:t>
+      </w:r>
       <w:r>
         <w:rPr>
           <w:rStyle w:val="HTMLCode"/>
@@ -2186,41 +1906,13 @@
         <w:rPr>
           <w:rFonts w:ascii="Times New Roman" w:hAnsi="Times New Roman" w:cs="Times New Roman"/>
         </w:rPr>
-        <w:t>Under each &lt;h2&gt; element, create a &lt;</w:t>
-      </w:r>
-      <w:proofErr w:type="spellStart"/>
-      <w:r>
-        <w:rPr>
-          <w:rFonts w:ascii="Times New Roman" w:hAnsi="Times New Roman" w:cs="Times New Roman"/>
-        </w:rPr>
-        <w:t>img</w:t>
-      </w:r>
-      <w:proofErr w:type="spellEnd"/>
-      <w:r>
-        <w:rPr>
-          <w:rFonts w:ascii="Times New Roman" w:hAnsi="Times New Roman" w:cs="Times New Roman"/>
-        </w:rPr>
-        <w:t xml:space="preserve">&gt; tag with their respective </w:t>
-      </w:r>
-      <w:proofErr w:type="gramStart"/>
-      <w:r>
-        <w:rPr>
-          <w:rFonts w:ascii="Times New Roman" w:hAnsi="Times New Roman" w:cs="Times New Roman"/>
-        </w:rPr>
-        <w:t>id’</w:t>
-      </w:r>
-      <w:r>
-        <w:rPr>
-          <w:rFonts w:ascii="Times New Roman" w:hAnsi="Times New Roman" w:cs="Times New Roman"/>
-        </w:rPr>
-        <w:t>s</w:t>
-      </w:r>
-      <w:proofErr w:type="gramEnd"/>
-      <w:r>
-        <w:rPr>
-          <w:rFonts w:ascii="Times New Roman" w:hAnsi="Times New Roman" w:cs="Times New Roman"/>
-        </w:rPr>
-        <w:t>.</w:t>
+        <w:t>Under each &lt;h2&gt; element, create a &lt;img&gt; tag with their respective id’</w:t>
+      </w:r>
+      <w:r>
+        <w:rPr>
+          <w:rFonts w:ascii="Times New Roman" w:hAnsi="Times New Roman" w:cs="Times New Roman"/>
+        </w:rPr>
+        <w:t>s.</w:t>
       </w:r>
     </w:p>
     <w:p>
@@ -2677,15 +2369,7 @@
           <w:szCs w:val="28"/>
         </w:rPr>
         <w:lastRenderedPageBreak/>
-        <w:t>Task-6</w:t>
-      </w:r>
-      <w:r>
-        <w:rPr>
-          <w:rFonts w:ascii="Times New Roman" w:hAnsi="Times New Roman" w:cs="Times New Roman"/>
-          <w:sz w:val="28"/>
-          <w:szCs w:val="28"/>
-        </w:rPr>
-        <w:t>:</w:t>
+        <w:t>Task-6:</w:t>
       </w:r>
     </w:p>
     <w:p>
@@ -2723,161 +2407,67 @@
           <w:rFonts w:ascii="Times New Roman" w:hAnsi="Times New Roman" w:cs="Times New Roman"/>
         </w:rPr>
       </w:pPr>
-      <w:proofErr w:type="gramStart"/>
-      <w:r>
-        <w:rPr>
-          <w:rFonts w:ascii="Times New Roman" w:hAnsi="Times New Roman" w:cs="Times New Roman"/>
-        </w:rPr>
-        <w:t>&lt;!DOCTYPE</w:t>
-      </w:r>
-      <w:proofErr w:type="gramEnd"/>
-      <w:r>
-        <w:rPr>
-          <w:rFonts w:ascii="Times New Roman" w:hAnsi="Times New Roman" w:cs="Times New Roman"/>
-        </w:rPr>
-        <w:t xml:space="preserve"> html&gt;</w:t>
-      </w:r>
-    </w:p>
-    <w:p>
-      <w:pPr>
-        <w:spacing w:line="240" w:lineRule="auto"/>
-        <w:rPr>
-          <w:rFonts w:ascii="Times New Roman" w:hAnsi="Times New Roman" w:cs="Times New Roman"/>
-        </w:rPr>
-      </w:pPr>
-      <w:r>
-        <w:rPr>
-          <w:rFonts w:ascii="Times New Roman" w:hAnsi="Times New Roman" w:cs="Times New Roman"/>
-        </w:rPr>
-        <w:t xml:space="preserve">&lt;html </w:t>
-      </w:r>
-      <w:proofErr w:type="spellStart"/>
-      <w:proofErr w:type="gramStart"/>
-      <w:r>
-        <w:rPr>
-          <w:rFonts w:ascii="Times New Roman" w:hAnsi="Times New Roman" w:cs="Times New Roman"/>
-        </w:rPr>
-        <w:t>lang</w:t>
-      </w:r>
-      <w:proofErr w:type="spellEnd"/>
-      <w:proofErr w:type="gramEnd"/>
-      <w:r>
-        <w:rPr>
-          <w:rFonts w:ascii="Times New Roman" w:hAnsi="Times New Roman" w:cs="Times New Roman"/>
-        </w:rPr>
-        <w:t>="</w:t>
-      </w:r>
-      <w:proofErr w:type="spellStart"/>
-      <w:r>
-        <w:rPr>
-          <w:rFonts w:ascii="Times New Roman" w:hAnsi="Times New Roman" w:cs="Times New Roman"/>
-        </w:rPr>
-        <w:t>en</w:t>
-      </w:r>
-      <w:proofErr w:type="spellEnd"/>
-      <w:r>
-        <w:rPr>
-          <w:rFonts w:ascii="Times New Roman" w:hAnsi="Times New Roman" w:cs="Times New Roman"/>
-        </w:rPr>
-        <w:t>"&gt;</w:t>
-      </w:r>
-    </w:p>
-    <w:p>
-      <w:pPr>
-        <w:spacing w:line="240" w:lineRule="auto"/>
-        <w:rPr>
-          <w:rFonts w:ascii="Times New Roman" w:hAnsi="Times New Roman" w:cs="Times New Roman"/>
-        </w:rPr>
-      </w:pPr>
-      <w:r>
-        <w:rPr>
-          <w:rFonts w:ascii="Times New Roman" w:hAnsi="Times New Roman" w:cs="Times New Roman"/>
-        </w:rPr>
-        <w:t>&lt;</w:t>
-      </w:r>
-      <w:proofErr w:type="gramStart"/>
-      <w:r>
-        <w:rPr>
-          <w:rFonts w:ascii="Times New Roman" w:hAnsi="Times New Roman" w:cs="Times New Roman"/>
-        </w:rPr>
-        <w:t>head</w:t>
-      </w:r>
-      <w:proofErr w:type="gramEnd"/>
-      <w:r>
-        <w:rPr>
-          <w:rFonts w:ascii="Times New Roman" w:hAnsi="Times New Roman" w:cs="Times New Roman"/>
-        </w:rPr>
-        <w:t>&gt;</w:t>
-      </w:r>
-    </w:p>
-    <w:p>
-      <w:pPr>
-        <w:spacing w:line="240" w:lineRule="auto"/>
-        <w:rPr>
-          <w:rFonts w:ascii="Times New Roman" w:hAnsi="Times New Roman" w:cs="Times New Roman"/>
-        </w:rPr>
-      </w:pPr>
-      <w:r>
-        <w:rPr>
-          <w:rFonts w:ascii="Times New Roman" w:hAnsi="Times New Roman" w:cs="Times New Roman"/>
-        </w:rPr>
-        <w:t xml:space="preserve">  &lt;link </w:t>
-      </w:r>
-      <w:proofErr w:type="spellStart"/>
-      <w:r>
-        <w:rPr>
-          <w:rFonts w:ascii="Times New Roman" w:hAnsi="Times New Roman" w:cs="Times New Roman"/>
-        </w:rPr>
-        <w:t>href</w:t>
-      </w:r>
-      <w:proofErr w:type="spellEnd"/>
-      <w:r>
-        <w:rPr>
-          <w:rFonts w:ascii="Times New Roman" w:hAnsi="Times New Roman" w:cs="Times New Roman"/>
-        </w:rPr>
-        <w:t xml:space="preserve">="styles.css" </w:t>
-      </w:r>
-      <w:proofErr w:type="spellStart"/>
-      <w:r>
-        <w:rPr>
-          <w:rFonts w:ascii="Times New Roman" w:hAnsi="Times New Roman" w:cs="Times New Roman"/>
-        </w:rPr>
-        <w:t>rel</w:t>
-      </w:r>
-      <w:proofErr w:type="spellEnd"/>
-      <w:r>
-        <w:rPr>
-          <w:rFonts w:ascii="Times New Roman" w:hAnsi="Times New Roman" w:cs="Times New Roman"/>
-        </w:rPr>
-        <w:t>="stylesheet" /&gt;</w:t>
-      </w:r>
-    </w:p>
-    <w:p>
-      <w:pPr>
-        <w:spacing w:line="240" w:lineRule="auto"/>
-        <w:rPr>
-          <w:rFonts w:ascii="Times New Roman" w:hAnsi="Times New Roman" w:cs="Times New Roman"/>
-        </w:rPr>
-      </w:pPr>
-      <w:r>
-        <w:rPr>
-          <w:rFonts w:ascii="Times New Roman" w:hAnsi="Times New Roman" w:cs="Times New Roman"/>
-        </w:rPr>
-        <w:t xml:space="preserve">  &lt;</w:t>
-      </w:r>
-      <w:proofErr w:type="gramStart"/>
-      <w:r>
-        <w:rPr>
-          <w:rFonts w:ascii="Times New Roman" w:hAnsi="Times New Roman" w:cs="Times New Roman"/>
-        </w:rPr>
-        <w:t>title&gt;</w:t>
-      </w:r>
-      <w:proofErr w:type="gramEnd"/>
-      <w:r>
-        <w:rPr>
-          <w:rFonts w:ascii="Times New Roman" w:hAnsi="Times New Roman" w:cs="Times New Roman"/>
-        </w:rPr>
-        <w:t>Spellcheck&lt;/title&gt;</w:t>
+      <w:r>
+        <w:rPr>
+          <w:rFonts w:ascii="Times New Roman" w:hAnsi="Times New Roman" w:cs="Times New Roman"/>
+        </w:rPr>
+        <w:t>&lt;!DOCTYPE html&gt;</w:t>
+      </w:r>
+    </w:p>
+    <w:p>
+      <w:pPr>
+        <w:spacing w:line="240" w:lineRule="auto"/>
+        <w:rPr>
+          <w:rFonts w:ascii="Times New Roman" w:hAnsi="Times New Roman" w:cs="Times New Roman"/>
+        </w:rPr>
+      </w:pPr>
+      <w:r>
+        <w:rPr>
+          <w:rFonts w:ascii="Times New Roman" w:hAnsi="Times New Roman" w:cs="Times New Roman"/>
+        </w:rPr>
+        <w:t>&lt;html lang="en"&gt;</w:t>
+      </w:r>
+    </w:p>
+    <w:p>
+      <w:pPr>
+        <w:spacing w:line="240" w:lineRule="auto"/>
+        <w:rPr>
+          <w:rFonts w:ascii="Times New Roman" w:hAnsi="Times New Roman" w:cs="Times New Roman"/>
+        </w:rPr>
+      </w:pPr>
+      <w:r>
+        <w:rPr>
+          <w:rFonts w:ascii="Times New Roman" w:hAnsi="Times New Roman" w:cs="Times New Roman"/>
+        </w:rPr>
+        <w:t>&lt;head&gt;</w:t>
+      </w:r>
+    </w:p>
+    <w:p>
+      <w:pPr>
+        <w:spacing w:line="240" w:lineRule="auto"/>
+        <w:rPr>
+          <w:rFonts w:ascii="Times New Roman" w:hAnsi="Times New Roman" w:cs="Times New Roman"/>
+        </w:rPr>
+      </w:pPr>
+      <w:r>
+        <w:rPr>
+          <w:rFonts w:ascii="Times New Roman" w:hAnsi="Times New Roman" w:cs="Times New Roman"/>
+        </w:rPr>
+        <w:t xml:space="preserve">  &lt;link href="styles.css" rel="stylesheet" /&gt;</w:t>
+      </w:r>
+    </w:p>
+    <w:p>
+      <w:pPr>
+        <w:spacing w:line="240" w:lineRule="auto"/>
+        <w:rPr>
+          <w:rFonts w:ascii="Times New Roman" w:hAnsi="Times New Roman" w:cs="Times New Roman"/>
+        </w:rPr>
+      </w:pPr>
+      <w:r>
+        <w:rPr>
+          <w:rFonts w:ascii="Times New Roman" w:hAnsi="Times New Roman" w:cs="Times New Roman"/>
+        </w:rPr>
+        <w:t xml:space="preserve">  &lt;title&gt;Spellcheck&lt;/title&gt;</w:t>
       </w:r>
     </w:p>
     <w:p>
@@ -2905,77 +2495,21 @@
         <w:rPr>
           <w:rFonts w:ascii="Times New Roman" w:hAnsi="Times New Roman" w:cs="Times New Roman"/>
         </w:rPr>
-        <w:t>&lt;</w:t>
-      </w:r>
-      <w:proofErr w:type="gramStart"/>
-      <w:r>
-        <w:rPr>
-          <w:rFonts w:ascii="Times New Roman" w:hAnsi="Times New Roman" w:cs="Times New Roman"/>
-        </w:rPr>
-        <w:t>body</w:t>
-      </w:r>
-      <w:proofErr w:type="gramEnd"/>
-      <w:r>
-        <w:rPr>
-          <w:rFonts w:ascii="Times New Roman" w:hAnsi="Times New Roman" w:cs="Times New Roman"/>
-        </w:rPr>
-        <w:t>&gt;</w:t>
-      </w:r>
-    </w:p>
-    <w:p>
-      <w:pPr>
-        <w:spacing w:line="240" w:lineRule="auto"/>
-        <w:rPr>
-          <w:rFonts w:ascii="Times New Roman" w:hAnsi="Times New Roman" w:cs="Times New Roman"/>
-        </w:rPr>
-      </w:pPr>
-      <w:r>
-        <w:rPr>
-          <w:rFonts w:ascii="Times New Roman" w:hAnsi="Times New Roman" w:cs="Times New Roman"/>
-        </w:rPr>
-        <w:t xml:space="preserve">  &lt;h4&gt;The quick &lt;span&gt;</w:t>
-      </w:r>
-      <w:proofErr w:type="spellStart"/>
-      <w:r>
-        <w:rPr>
-          <w:rFonts w:ascii="Times New Roman" w:hAnsi="Times New Roman" w:cs="Times New Roman"/>
-        </w:rPr>
-        <w:t>brwn</w:t>
-      </w:r>
-      <w:proofErr w:type="spellEnd"/>
-      <w:r>
-        <w:rPr>
-          <w:rFonts w:ascii="Times New Roman" w:hAnsi="Times New Roman" w:cs="Times New Roman"/>
-        </w:rPr>
-        <w:t>&lt;/span&gt; fox jumped &lt;span&gt;</w:t>
-      </w:r>
-      <w:proofErr w:type="spellStart"/>
-      <w:r>
-        <w:rPr>
-          <w:rFonts w:ascii="Times New Roman" w:hAnsi="Times New Roman" w:cs="Times New Roman"/>
-        </w:rPr>
-        <w:t>overthe</w:t>
-      </w:r>
-      <w:proofErr w:type="spellEnd"/>
-      <w:r>
-        <w:rPr>
-          <w:rFonts w:ascii="Times New Roman" w:hAnsi="Times New Roman" w:cs="Times New Roman"/>
-        </w:rPr>
-        <w:t>&lt;/span&gt; lazy dogs</w:t>
-      </w:r>
-      <w:proofErr w:type="gramStart"/>
-      <w:r>
-        <w:rPr>
-          <w:rFonts w:ascii="Times New Roman" w:hAnsi="Times New Roman" w:cs="Times New Roman"/>
-        </w:rPr>
-        <w:t>.&lt;</w:t>
-      </w:r>
-      <w:proofErr w:type="gramEnd"/>
-      <w:r>
-        <w:rPr>
-          <w:rFonts w:ascii="Times New Roman" w:hAnsi="Times New Roman" w:cs="Times New Roman"/>
-        </w:rPr>
-        <w:t>/h4&gt;</w:t>
+        <w:t>&lt;body&gt;</w:t>
+      </w:r>
+    </w:p>
+    <w:p>
+      <w:pPr>
+        <w:spacing w:line="240" w:lineRule="auto"/>
+        <w:rPr>
+          <w:rFonts w:ascii="Times New Roman" w:hAnsi="Times New Roman" w:cs="Times New Roman"/>
+        </w:rPr>
+      </w:pPr>
+      <w:r>
+        <w:rPr>
+          <w:rFonts w:ascii="Times New Roman" w:hAnsi="Times New Roman" w:cs="Times New Roman"/>
+        </w:rPr>
+        <w:t xml:space="preserve">  &lt;h4&gt;The quick &lt;span&gt;brwn&lt;/span&gt; fox jumped &lt;span&gt;overthe&lt;/span&gt; lazy dogs.&lt;/h4&gt;</w:t>
       </w:r>
     </w:p>
     <w:p>
@@ -3278,23 +2812,7 @@
           <w:szCs w:val="28"/>
         </w:rPr>
         <w:lastRenderedPageBreak/>
-        <w:t>Task-</w:t>
-      </w:r>
-      <w:r>
-        <w:rPr>
-          <w:rFonts w:ascii="Times New Roman" w:hAnsi="Times New Roman" w:cs="Times New Roman"/>
-          <w:sz w:val="28"/>
-          <w:szCs w:val="28"/>
-        </w:rPr>
-        <w:t>7</w:t>
-      </w:r>
-      <w:r>
-        <w:rPr>
-          <w:rFonts w:ascii="Times New Roman" w:hAnsi="Times New Roman" w:cs="Times New Roman"/>
-          <w:sz w:val="28"/>
-          <w:szCs w:val="28"/>
-        </w:rPr>
-        <w:t>:</w:t>
+        <w:t>Task-7:</w:t>
       </w:r>
     </w:p>
     <w:p>
@@ -3322,21 +2840,7 @@
         <w:rPr>
           <w:rFonts w:ascii="Times New Roman" w:hAnsi="Times New Roman" w:cs="Times New Roman"/>
         </w:rPr>
-        <w:t xml:space="preserve">Write a HTML code with 2 &lt;div&gt; tags one inside another with </w:t>
-      </w:r>
-      <w:proofErr w:type="gramStart"/>
-      <w:r>
-        <w:rPr>
-          <w:rFonts w:ascii="Times New Roman" w:hAnsi="Times New Roman" w:cs="Times New Roman"/>
-        </w:rPr>
-        <w:t>a</w:t>
-      </w:r>
-      <w:proofErr w:type="gramEnd"/>
-      <w:r>
-        <w:rPr>
-          <w:rFonts w:ascii="Times New Roman" w:hAnsi="Times New Roman" w:cs="Times New Roman"/>
-        </w:rPr>
-        <w:t xml:space="preserve"> id outer and inner as per its position.</w:t>
+        <w:t>Write a HTML code with 2 &lt;div&gt; tags one inside another with a id outer and inner as per its position.</w:t>
       </w:r>
     </w:p>
     <w:p>
@@ -3578,23 +3082,7 @@
           <w:sz w:val="28"/>
           <w:szCs w:val="28"/>
         </w:rPr>
-        <w:t>Task-</w:t>
-      </w:r>
-      <w:r>
-        <w:rPr>
-          <w:rFonts w:ascii="Times New Roman" w:hAnsi="Times New Roman" w:cs="Times New Roman"/>
-          <w:sz w:val="28"/>
-          <w:szCs w:val="28"/>
-        </w:rPr>
-        <w:t>8</w:t>
-      </w:r>
-      <w:r>
-        <w:rPr>
-          <w:rFonts w:ascii="Times New Roman" w:hAnsi="Times New Roman" w:cs="Times New Roman"/>
-          <w:sz w:val="28"/>
-          <w:szCs w:val="28"/>
-        </w:rPr>
-        <w:t>:</w:t>
+        <w:t>Task-8:</w:t>
       </w:r>
     </w:p>
     <w:p>
@@ -3622,13 +3110,7 @@
         <w:rPr>
           <w:rFonts w:ascii="Times New Roman" w:hAnsi="Times New Roman" w:cs="Times New Roman"/>
         </w:rPr>
-        <w:t>Write a HTML code with</w:t>
-      </w:r>
-      <w:r>
-        <w:rPr>
-          <w:rFonts w:ascii="Times New Roman" w:hAnsi="Times New Roman" w:cs="Times New Roman"/>
-        </w:rPr>
-        <w:t xml:space="preserve"> &lt;h1&gt; element and &lt;p&gt; tag foe a sentence of your own.</w:t>
+        <w:t>Write a HTML code with &lt;h1&gt; element and &lt;p&gt; tag foe a sentence of your own.</w:t>
       </w:r>
     </w:p>
     <w:p>
@@ -3789,23 +3271,67 @@
           <w:szCs w:val="28"/>
         </w:rPr>
         <w:lastRenderedPageBreak/>
-        <w:t>Project</w:t>
-      </w:r>
-      <w:r>
+        <w:t>Project-3:</w:t>
+      </w:r>
+    </w:p>
+    <w:p>
+      <w:pPr>
+        <w:spacing w:line="240" w:lineRule="auto"/>
+        <w:rPr>
+          <w:rFonts w:ascii="Times New Roman" w:hAnsi="Times New Roman" w:cs="Times New Roman"/>
+        </w:rPr>
+      </w:pPr>
+      <w:r>
+        <w:rPr>
+          <w:rFonts w:ascii="Times New Roman" w:hAnsi="Times New Roman" w:cs="Times New Roman"/>
+        </w:rPr>
+        <w:t>Create an Index.html and Styles.css files.</w:t>
+      </w:r>
+    </w:p>
+    <w:p>
+      <w:pPr>
+        <w:spacing w:line="240" w:lineRule="auto"/>
+        <w:rPr>
+          <w:rFonts w:ascii="Times New Roman" w:hAnsi="Times New Roman" w:cs="Times New Roman"/>
+        </w:rPr>
+      </w:pPr>
+      <w:r>
+        <w:rPr>
+          <w:rFonts w:ascii="Times New Roman" w:hAnsi="Times New Roman" w:cs="Times New Roman"/>
+        </w:rPr>
+        <w:t>Let’s create a invitation for a party night that includes css properties as background, fonts, color!</w:t>
+      </w:r>
+    </w:p>
+    <w:p>
+      <w:pPr>
+        <w:spacing w:line="240" w:lineRule="auto"/>
+        <w:rPr>
+          <w:rFonts w:ascii="Times New Roman" w:hAnsi="Times New Roman" w:cs="Times New Roman"/>
+        </w:rPr>
+      </w:pPr>
+      <w:r>
+        <w:rPr>
+          <w:rFonts w:ascii="Times New Roman" w:hAnsi="Times New Roman" w:cs="Times New Roman"/>
+        </w:rPr>
+        <w:t>Refer other invitations online and try to create your own.</w:t>
+      </w:r>
+    </w:p>
+    <w:p>
+      <w:pPr>
+        <w:spacing w:line="240" w:lineRule="auto"/>
         <w:rPr>
           <w:rFonts w:ascii="Times New Roman" w:hAnsi="Times New Roman" w:cs="Times New Roman"/>
           <w:sz w:val="28"/>
           <w:szCs w:val="28"/>
         </w:rPr>
-        <w:t>-3</w:t>
-      </w:r>
+      </w:pPr>
       <w:r>
         <w:rPr>
           <w:rFonts w:ascii="Times New Roman" w:hAnsi="Times New Roman" w:cs="Times New Roman"/>
           <w:sz w:val="28"/>
           <w:szCs w:val="28"/>
         </w:rPr>
-        <w:t>:</w:t>
+        <w:t>Task-9:</w:t>
       </w:r>
     </w:p>
     <w:p>
@@ -3833,103 +3359,101 @@
         <w:rPr>
           <w:rFonts w:ascii="Times New Roman" w:hAnsi="Times New Roman" w:cs="Times New Roman"/>
         </w:rPr>
-        <w:t xml:space="preserve">Let’s </w:t>
-      </w:r>
-      <w:r>
-        <w:rPr>
-          <w:rFonts w:ascii="Times New Roman" w:hAnsi="Times New Roman" w:cs="Times New Roman"/>
-        </w:rPr>
-        <w:t>create</w:t>
-      </w:r>
-      <w:r>
-        <w:rPr>
-          <w:rFonts w:ascii="Times New Roman" w:hAnsi="Times New Roman" w:cs="Times New Roman"/>
-        </w:rPr>
-        <w:t xml:space="preserve"> </w:t>
-      </w:r>
-      <w:proofErr w:type="gramStart"/>
-      <w:r>
-        <w:rPr>
-          <w:rFonts w:ascii="Times New Roman" w:hAnsi="Times New Roman" w:cs="Times New Roman"/>
-        </w:rPr>
-        <w:t>a</w:t>
-      </w:r>
-      <w:proofErr w:type="gramEnd"/>
-      <w:r>
-        <w:rPr>
-          <w:rFonts w:ascii="Times New Roman" w:hAnsi="Times New Roman" w:cs="Times New Roman"/>
-        </w:rPr>
-        <w:t xml:space="preserve"> </w:t>
-      </w:r>
-      <w:r>
-        <w:rPr>
-          <w:rFonts w:ascii="Times New Roman" w:hAnsi="Times New Roman" w:cs="Times New Roman"/>
-        </w:rPr>
-        <w:t>invitation</w:t>
-      </w:r>
-      <w:r>
-        <w:rPr>
-          <w:rFonts w:ascii="Times New Roman" w:hAnsi="Times New Roman" w:cs="Times New Roman"/>
-        </w:rPr>
-        <w:t xml:space="preserve"> for a </w:t>
-      </w:r>
-      <w:r>
-        <w:rPr>
-          <w:rFonts w:ascii="Times New Roman" w:hAnsi="Times New Roman" w:cs="Times New Roman"/>
-        </w:rPr>
-        <w:t>party night</w:t>
-      </w:r>
-      <w:r>
-        <w:rPr>
-          <w:rFonts w:ascii="Times New Roman" w:hAnsi="Times New Roman" w:cs="Times New Roman"/>
-        </w:rPr>
-        <w:t xml:space="preserve"> that includes</w:t>
-      </w:r>
-      <w:r>
-        <w:rPr>
-          <w:rFonts w:ascii="Times New Roman" w:hAnsi="Times New Roman" w:cs="Times New Roman"/>
-        </w:rPr>
-        <w:t xml:space="preserve"> </w:t>
-      </w:r>
-      <w:proofErr w:type="spellStart"/>
-      <w:r>
-        <w:rPr>
-          <w:rFonts w:ascii="Times New Roman" w:hAnsi="Times New Roman" w:cs="Times New Roman"/>
-        </w:rPr>
-        <w:t>css</w:t>
-      </w:r>
-      <w:proofErr w:type="spellEnd"/>
-      <w:r>
-        <w:rPr>
-          <w:rFonts w:ascii="Times New Roman" w:hAnsi="Times New Roman" w:cs="Times New Roman"/>
-        </w:rPr>
-        <w:t xml:space="preserve"> properties as background, fonts, color</w:t>
-      </w:r>
-      <w:r>
-        <w:rPr>
-          <w:rFonts w:ascii="Times New Roman" w:hAnsi="Times New Roman" w:cs="Times New Roman"/>
-        </w:rPr>
-        <w:t>!</w:t>
-      </w:r>
-    </w:p>
-    <w:p>
-      <w:pPr>
-        <w:spacing w:line="240" w:lineRule="auto"/>
-        <w:rPr>
-          <w:rFonts w:ascii="Times New Roman" w:hAnsi="Times New Roman" w:cs="Times New Roman"/>
-        </w:rPr>
-      </w:pPr>
-      <w:r>
-        <w:rPr>
-          <w:rFonts w:ascii="Times New Roman" w:hAnsi="Times New Roman" w:cs="Times New Roman"/>
-        </w:rPr>
-        <w:t xml:space="preserve">Refer other invitations </w:t>
-      </w:r>
-      <w:r>
-        <w:rPr>
-          <w:rFonts w:ascii="Times New Roman" w:hAnsi="Times New Roman" w:cs="Times New Roman"/>
-        </w:rPr>
-        <w:t>online and try to create your own.</w:t>
+        <w:t xml:space="preserve">Write a html code </w:t>
+      </w:r>
+      <w:r>
+        <w:rPr>
+          <w:rFonts w:ascii="Times New Roman" w:hAnsi="Times New Roman" w:cs="Times New Roman"/>
+        </w:rPr>
+        <w:t>to practice the box model by building a mini-application that features posts of images and GIFs!</w:t>
+      </w:r>
+    </w:p>
+    <w:p>
+      <w:pPr>
+        <w:spacing w:line="240" w:lineRule="auto"/>
+        <w:rPr>
+          <w:rFonts w:ascii="Times New Roman" w:hAnsi="Times New Roman" w:cs="Times New Roman"/>
+        </w:rPr>
+      </w:pPr>
+      <w:r>
+        <w:rPr>
+          <w:rFonts w:ascii="Times New Roman" w:hAnsi="Times New Roman" w:cs="Times New Roman"/>
+        </w:rPr>
+        <w:t>Add a css file to style the feed page of your own.</w:t>
+      </w:r>
+    </w:p>
+    <w:p>
+      <w:pPr>
+        <w:spacing w:line="240" w:lineRule="auto"/>
+        <w:rPr>
+          <w:rFonts w:ascii="Times New Roman" w:hAnsi="Times New Roman" w:cs="Times New Roman"/>
+        </w:rPr>
+      </w:pPr>
+      <w:r>
+        <w:rPr>
+          <w:rFonts w:ascii="Times New Roman" w:hAnsi="Times New Roman" w:cs="Times New Roman"/>
+        </w:rPr>
+        <w:t>Hint : Use BOX MODEL to style each elements.</w:t>
+      </w:r>
+    </w:p>
+    <w:p>
+      <w:pPr>
+        <w:spacing w:line="240" w:lineRule="auto"/>
+        <w:rPr>
+          <w:rFonts w:ascii="Times New Roman" w:hAnsi="Times New Roman" w:cs="Times New Roman"/>
+          <w:sz w:val="28"/>
+          <w:szCs w:val="28"/>
+        </w:rPr>
+      </w:pPr>
+      <w:r>
+        <w:rPr>
+          <w:rFonts w:ascii="Times New Roman" w:hAnsi="Times New Roman" w:cs="Times New Roman"/>
+          <w:sz w:val="28"/>
+          <w:szCs w:val="28"/>
+        </w:rPr>
+        <w:t>Project-3:</w:t>
+      </w:r>
+    </w:p>
+    <w:p>
+      <w:pPr>
+        <w:spacing w:line="240" w:lineRule="auto"/>
+        <w:rPr>
+          <w:rFonts w:ascii="Times New Roman" w:hAnsi="Times New Roman" w:cs="Times New Roman"/>
+        </w:rPr>
+      </w:pPr>
+      <w:r>
+        <w:rPr>
+          <w:rFonts w:ascii="Times New Roman" w:hAnsi="Times New Roman" w:cs="Times New Roman"/>
+        </w:rPr>
+        <w:t>Create an Index.html and Styles.css files.</w:t>
+      </w:r>
+    </w:p>
+    <w:p>
+      <w:pPr>
+        <w:spacing w:line="240" w:lineRule="auto"/>
+        <w:rPr>
+          <w:rFonts w:ascii="Times New Roman" w:hAnsi="Times New Roman" w:cs="Times New Roman"/>
+        </w:rPr>
+      </w:pPr>
+      <w:r>
+        <w:rPr>
+          <w:rFonts w:ascii="Times New Roman" w:hAnsi="Times New Roman" w:cs="Times New Roman"/>
+        </w:rPr>
+        <w:t>Create a home page of a library. With a intro, nav bar, search input to search the boxes and finally list of books to choose from with their cover pic.</w:t>
+      </w:r>
+    </w:p>
+    <w:p>
+      <w:pPr>
+        <w:spacing w:line="240" w:lineRule="auto"/>
+        <w:rPr>
+          <w:rFonts w:ascii="Times New Roman" w:hAnsi="Times New Roman" w:cs="Times New Roman"/>
+        </w:rPr>
+      </w:pPr>
+      <w:r>
+        <w:rPr>
+          <w:rFonts w:ascii="Times New Roman" w:hAnsi="Times New Roman" w:cs="Times New Roman"/>
+        </w:rPr>
+        <w:t>Use styles.css to style the webpage.</w:t>
       </w:r>
       <w:bookmarkStart w:id="0" w:name="_GoBack"/>
       <w:bookmarkEnd w:id="0"/>

</xml_diff>